<commit_message>
Update Addiction Ontology Bites.docx
</commit_message>
<xml_diff>
--- a/documents/Addiction Ontology Bites.docx
+++ b/documents/Addiction Ontology Bites.docx
@@ -3,10 +3,107 @@
 <w:document xmlns:wpc="http://schemas.microsoft.com/office/word/2010/wordprocessingCanvas" xmlns:cx="http://schemas.microsoft.com/office/drawing/2014/chartex" xmlns:cx1="http://schemas.microsoft.com/office/drawing/2015/9/8/chartex" xmlns:cx2="http://schemas.microsoft.com/office/drawing/2015/10/21/chartex" xmlns:cx3="http://schemas.microsoft.com/office/drawing/2016/5/9/chartex" xmlns:cx4="http://schemas.microsoft.com/office/drawing/2016/5/10/chartex" xmlns:cx5="http://schemas.microsoft.com/office/drawing/2016/5/11/chartex" xmlns:cx6="http://schemas.microsoft.com/office/drawing/2016/5/12/chartex" xmlns:cx7="http://schemas.microsoft.com/office/drawing/2016/5/13/chartex" xmlns:cx8="http://schemas.microsoft.com/office/drawing/2016/5/14/chartex" xmlns:mc="http://schemas.openxmlformats.org/markup-compatibility/2006" xmlns:aink="http://schemas.microsoft.com/office/drawing/2016/ink" xmlns:am3d="http://schemas.microsoft.com/office/drawing/2017/model3d" xmlns:o="urn:schemas-microsoft-com:office:office" xmlns:r="http://schemas.openxmlformats.org/officeDocument/2006/relationships" xmlns:m="http://schemas.openxmlformats.org/officeDocument/2006/math" xmlns:v="urn:schemas-microsoft-com:vml" xmlns:wp14="http://schemas.microsoft.com/office/word/2010/wordprocessingDrawing" xmlns:wp="http://schemas.openxmlformats.org/drawingml/2006/wordprocessingDrawing" xmlns:w10="urn:schemas-microsoft-com:office:word" xmlns:w="http://schemas.openxmlformats.org/wordprocessingml/2006/main" xmlns:w14="http://schemas.microsoft.com/office/word/2010/wordml" xmlns:w15="http://schemas.microsoft.com/office/word/2012/wordml" xmlns:w16cid="http://schemas.microsoft.com/office/word/2016/wordml/cid" xmlns:w16se="http://schemas.microsoft.com/office/word/2015/wordml/symex" xmlns:wpg="http://schemas.microsoft.com/office/word/2010/wordprocessingGroup" xmlns:wpi="http://schemas.microsoft.com/office/word/2010/wordprocessingInk" xmlns:wne="http://schemas.microsoft.com/office/word/2006/wordml" xmlns:wps="http://schemas.microsoft.com/office/word/2010/wordprocessingShape" mc:Ignorable="w14 w15 w16se w16cid wp14">
   <w:body>
     <w:p>
-      <w:r>
+      <w:pPr>
+        <w:rPr>
+          <w:b/>
+        </w:rPr>
+      </w:pPr>
+      <w:r>
+        <w:rPr>
+          <w:b/>
+        </w:rPr>
         <w:t>Addiction Ontology Bites</w:t>
       </w:r>
     </w:p>
+    <w:p/>
+    <w:p>
+      <w:r>
+        <w:t xml:space="preserve">Why do I need to use </w:t>
+      </w:r>
+      <w:proofErr w:type="spellStart"/>
+      <w:r>
+        <w:t>AddictO</w:t>
+      </w:r>
+      <w:proofErr w:type="spellEnd"/>
+      <w:r>
+        <w:t xml:space="preserve">? </w:t>
+      </w:r>
+    </w:p>
+    <w:p/>
+    <w:p>
+      <w:r>
+        <w:t xml:space="preserve">Will </w:t>
+      </w:r>
+      <w:proofErr w:type="spellStart"/>
+      <w:r>
+        <w:t>AddictO</w:t>
+      </w:r>
+      <w:proofErr w:type="spellEnd"/>
+      <w:r>
+        <w:t xml:space="preserve"> and PAT constrain</w:t>
+      </w:r>
+      <w:bookmarkStart w:id="0" w:name="_GoBack"/>
+      <w:bookmarkEnd w:id="0"/>
+      <w:r>
+        <w:t xml:space="preserve"> my writing?</w:t>
+      </w:r>
+    </w:p>
+    <w:p/>
+    <w:p>
+      <w:r>
+        <w:t>Is the ontology representative of international language and perspectives?</w:t>
+      </w:r>
+    </w:p>
+    <w:p/>
+    <w:p>
+      <w:r>
+        <w:t xml:space="preserve">Are there any plans to translate the contents of </w:t>
+      </w:r>
+      <w:proofErr w:type="spellStart"/>
+      <w:r>
+        <w:t>AddictO</w:t>
+      </w:r>
+      <w:proofErr w:type="spellEnd"/>
+      <w:r>
+        <w:t>?</w:t>
+      </w:r>
+    </w:p>
+    <w:p/>
+    <w:p>
+      <w:r>
+        <w:t xml:space="preserve">What if </w:t>
+      </w:r>
+      <w:proofErr w:type="spellStart"/>
+      <w:r>
+        <w:t>AddictO</w:t>
+      </w:r>
+      <w:proofErr w:type="spellEnd"/>
+      <w:r>
+        <w:t xml:space="preserve"> contradicts an already well-established definition?</w:t>
+      </w:r>
+    </w:p>
+    <w:p/>
+    <w:p>
+      <w:r>
+        <w:t xml:space="preserve">Can </w:t>
+      </w:r>
+      <w:proofErr w:type="spellStart"/>
+      <w:r>
+        <w:t>AddictO</w:t>
+      </w:r>
+      <w:proofErr w:type="spellEnd"/>
+      <w:r>
+        <w:t xml:space="preserve"> definitions be used by industry or within a legal context?</w:t>
+      </w:r>
+    </w:p>
+    <w:p/>
+    <w:p>
+      <w:r>
+        <w:t>How is industry influence managed when developing these definitions?</w:t>
+      </w:r>
+    </w:p>
+    <w:p/>
+    <w:p/>
     <w:p>
       <w:pPr>
         <w:pStyle w:val="Heading1"/>
@@ -16,10 +113,7 @@
         <w:t>Addressing common objections to ontologies</w:t>
       </w:r>
     </w:p>
-    <w:p>
-      <w:bookmarkStart w:id="0" w:name="_GoBack"/>
-      <w:bookmarkEnd w:id="0"/>
-    </w:p>
+    <w:p/>
     <w:p/>
     <w:sectPr>
       <w:pgSz w:w="11906" w:h="16838"/>
@@ -48,7 +142,7 @@
       </w:pPr>
     </w:pPrDefault>
   </w:docDefaults>
-  <w:latentStyles w:defLockedState="0" w:defUIPriority="99" w:defSemiHidden="0" w:defUnhideWhenUsed="0" w:defQFormat="0" w:count="377">
+  <w:latentStyles w:defLockedState="0" w:defUIPriority="99" w:defSemiHidden="0" w:defUnhideWhenUsed="0" w:defQFormat="0" w:count="375">
     <w:lsdException w:name="Normal" w:uiPriority="0" w:qFormat="1"/>
     <w:lsdException w:name="heading 1" w:uiPriority="9" w:qFormat="1"/>
     <w:lsdException w:name="heading 2" w:semiHidden="1" w:uiPriority="9" w:unhideWhenUsed="1" w:qFormat="1"/>
@@ -154,6 +248,7 @@
     <w:lsdException w:name="HTML Sample" w:semiHidden="1" w:unhideWhenUsed="1"/>
     <w:lsdException w:name="HTML Typewriter" w:semiHidden="1" w:unhideWhenUsed="1"/>
     <w:lsdException w:name="HTML Variable" w:semiHidden="1" w:unhideWhenUsed="1"/>
+    <w:lsdException w:name="Normal Table" w:semiHidden="1" w:unhideWhenUsed="1"/>
     <w:lsdException w:name="annotation subject" w:semiHidden="1" w:unhideWhenUsed="1"/>
     <w:lsdException w:name="No List" w:semiHidden="1" w:unhideWhenUsed="1"/>
     <w:lsdException w:name="Outline List 1" w:semiHidden="1" w:unhideWhenUsed="1"/>
@@ -199,9 +294,11 @@
     <w:lsdException w:name="Table Subtle 1" w:semiHidden="1" w:unhideWhenUsed="1"/>
     <w:lsdException w:name="Table Subtle 2" w:semiHidden="1" w:unhideWhenUsed="1"/>
     <w:lsdException w:name="Table Web 1" w:semiHidden="1" w:unhideWhenUsed="1"/>
+    <w:lsdException w:name="Table Web 2" w:semiHidden="1" w:unhideWhenUsed="1"/>
     <w:lsdException w:name="Table Web 3" w:semiHidden="1" w:unhideWhenUsed="1"/>
     <w:lsdException w:name="Balloon Text" w:semiHidden="1" w:unhideWhenUsed="1"/>
     <w:lsdException w:name="Table Grid" w:uiPriority="39"/>
+    <w:lsdException w:name="Table Theme" w:semiHidden="1" w:unhideWhenUsed="1"/>
     <w:lsdException w:name="Placeholder Text" w:semiHidden="1"/>
     <w:lsdException w:name="No Spacing" w:uiPriority="1" w:qFormat="1"/>
     <w:lsdException w:name="Light Shading" w:uiPriority="60"/>
@@ -421,8 +518,6 @@
     <w:lsdException w:name="Smart Hyperlink" w:semiHidden="1" w:unhideWhenUsed="1"/>
     <w:lsdException w:name="Hashtag" w:semiHidden="1" w:unhideWhenUsed="1"/>
     <w:lsdException w:name="Unresolved Mention" w:semiHidden="1" w:unhideWhenUsed="1"/>
-    <w:lsdException w:name="Smart Link" w:semiHidden="1" w:unhideWhenUsed="1"/>
-    <w:lsdException w:name="Smart Link Error" w:semiHidden="1" w:unhideWhenUsed="1"/>
   </w:latentStyles>
   <w:style w:type="paragraph" w:default="1" w:styleId="Normal">
     <w:name w:val="Normal"/>

</xml_diff>

<commit_message>
Small updates to Addiction Bites doc
</commit_message>
<xml_diff>
--- a/documents/Addiction Ontology Bites.docx
+++ b/documents/Addiction Ontology Bites.docx
@@ -1,6 +1,6 @@
 
 <file path=word/document.xml><?xml version="1.0" encoding="utf-8"?>
-<w:document xmlns:wpc="http://schemas.microsoft.com/office/word/2010/wordprocessingCanvas" xmlns:cx="http://schemas.microsoft.com/office/drawing/2014/chartex" xmlns:cx1="http://schemas.microsoft.com/office/drawing/2015/9/8/chartex" xmlns:cx2="http://schemas.microsoft.com/office/drawing/2015/10/21/chartex" xmlns:cx3="http://schemas.microsoft.com/office/drawing/2016/5/9/chartex" xmlns:cx4="http://schemas.microsoft.com/office/drawing/2016/5/10/chartex" xmlns:cx5="http://schemas.microsoft.com/office/drawing/2016/5/11/chartex" xmlns:cx6="http://schemas.microsoft.com/office/drawing/2016/5/12/chartex" xmlns:cx7="http://schemas.microsoft.com/office/drawing/2016/5/13/chartex" xmlns:cx8="http://schemas.microsoft.com/office/drawing/2016/5/14/chartex" xmlns:mc="http://schemas.openxmlformats.org/markup-compatibility/2006" xmlns:aink="http://schemas.microsoft.com/office/drawing/2016/ink" xmlns:am3d="http://schemas.microsoft.com/office/drawing/2017/model3d" xmlns:o="urn:schemas-microsoft-com:office:office" xmlns:r="http://schemas.openxmlformats.org/officeDocument/2006/relationships" xmlns:m="http://schemas.openxmlformats.org/officeDocument/2006/math" xmlns:v="urn:schemas-microsoft-com:vml" xmlns:wp14="http://schemas.microsoft.com/office/word/2010/wordprocessingDrawing" xmlns:wp="http://schemas.openxmlformats.org/drawingml/2006/wordprocessingDrawing" xmlns:w10="urn:schemas-microsoft-com:office:word" xmlns:w="http://schemas.openxmlformats.org/wordprocessingml/2006/main" xmlns:w14="http://schemas.microsoft.com/office/word/2010/wordml" xmlns:w15="http://schemas.microsoft.com/office/word/2012/wordml" xmlns:w16cid="http://schemas.microsoft.com/office/word/2016/wordml/cid" xmlns:w16se="http://schemas.microsoft.com/office/word/2015/wordml/symex" xmlns:wpg="http://schemas.microsoft.com/office/word/2010/wordprocessingGroup" xmlns:wpi="http://schemas.microsoft.com/office/word/2010/wordprocessingInk" xmlns:wne="http://schemas.microsoft.com/office/word/2006/wordml" xmlns:wps="http://schemas.microsoft.com/office/word/2010/wordprocessingShape" mc:Ignorable="w14 w15 w16se w16cid wp14">
+<w:document xmlns:wpc="http://schemas.microsoft.com/office/word/2010/wordprocessingCanvas" xmlns:cx="http://schemas.microsoft.com/office/drawing/2014/chartex" xmlns:cx1="http://schemas.microsoft.com/office/drawing/2015/9/8/chartex" xmlns:cx2="http://schemas.microsoft.com/office/drawing/2015/10/21/chartex" xmlns:cx3="http://schemas.microsoft.com/office/drawing/2016/5/9/chartex" xmlns:cx4="http://schemas.microsoft.com/office/drawing/2016/5/10/chartex" xmlns:cx5="http://schemas.microsoft.com/office/drawing/2016/5/11/chartex" xmlns:cx6="http://schemas.microsoft.com/office/drawing/2016/5/12/chartex" xmlns:cx7="http://schemas.microsoft.com/office/drawing/2016/5/13/chartex" xmlns:cx8="http://schemas.microsoft.com/office/drawing/2016/5/14/chartex" xmlns:mc="http://schemas.openxmlformats.org/markup-compatibility/2006" xmlns:aink="http://schemas.microsoft.com/office/drawing/2016/ink" xmlns:am3d="http://schemas.microsoft.com/office/drawing/2017/model3d" xmlns:o="urn:schemas-microsoft-com:office:office" xmlns:r="http://schemas.openxmlformats.org/officeDocument/2006/relationships" xmlns:m="http://schemas.openxmlformats.org/officeDocument/2006/math" xmlns:v="urn:schemas-microsoft-com:vml" xmlns:wp14="http://schemas.microsoft.com/office/word/2010/wordprocessingDrawing" xmlns:wp="http://schemas.openxmlformats.org/drawingml/2006/wordprocessingDrawing" xmlns:w10="urn:schemas-microsoft-com:office:word" xmlns:w="http://schemas.openxmlformats.org/wordprocessingml/2006/main" xmlns:w14="http://schemas.microsoft.com/office/word/2010/wordml" xmlns:w15="http://schemas.microsoft.com/office/word/2012/wordml" xmlns:w16cex="http://schemas.microsoft.com/office/word/2018/wordml/cex" xmlns:w16cid="http://schemas.microsoft.com/office/word/2016/wordml/cid" xmlns:w16="http://schemas.microsoft.com/office/word/2018/wordml" xmlns:w16se="http://schemas.microsoft.com/office/word/2015/wordml/symex" xmlns:wpg="http://schemas.microsoft.com/office/word/2010/wordprocessingGroup" xmlns:wpi="http://schemas.microsoft.com/office/word/2010/wordprocessingInk" xmlns:wne="http://schemas.microsoft.com/office/word/2006/wordml" xmlns:wps="http://schemas.microsoft.com/office/word/2010/wordprocessingShape" mc:Ignorable="w14 w15 w16se w16cid w16 w16cex wp14">
   <w:body>
     <w:p>
       <w:pPr>
@@ -66,40 +66,66 @@
           <w:p>
             <w:ins w:id="2" w:author="Robert West" w:date="2020-06-11T08:06:00Z">
               <w:r>
-                <w:t xml:space="preserve">It will have three main benefits: 1) It will ensure that the terms you use are clearly defined in a way that is </w:t>
-              </w:r>
-            </w:ins>
-            <w:ins w:id="3" w:author="Robert West" w:date="2020-06-11T08:07:00Z">
+                <w:t xml:space="preserve">It will have three main benefits: 1) It will ensure that the </w:t>
+              </w:r>
+              <w:commentRangeStart w:id="3"/>
+              <w:r>
+                <w:t xml:space="preserve">terms you use are clearly defined </w:t>
+              </w:r>
+            </w:ins>
+            <w:commentRangeEnd w:id="3"/>
+            <w:r>
+              <w:rPr>
+                <w:rStyle w:val="CommentReference"/>
+              </w:rPr>
+              <w:commentReference w:id="3"/>
+            </w:r>
+            <w:ins w:id="4" w:author="Robert West" w:date="2020-06-11T08:06:00Z">
+              <w:r>
+                <w:t xml:space="preserve">in a way that is </w:t>
+              </w:r>
+            </w:ins>
+            <w:ins w:id="5" w:author="Robert West" w:date="2020-06-11T08:07:00Z">
               <w:r>
                 <w:t>consistent</w:t>
               </w:r>
             </w:ins>
-            <w:ins w:id="4" w:author="Robert West" w:date="2020-06-11T08:06:00Z">
+            <w:ins w:id="6" w:author="Robert West" w:date="2020-06-11T08:06:00Z">
               <w:r>
                 <w:t xml:space="preserve"> </w:t>
               </w:r>
             </w:ins>
-            <w:ins w:id="5" w:author="Robert West" w:date="2020-06-11T08:07:00Z">
+            <w:ins w:id="7" w:author="Robert West" w:date="2020-06-11T08:07:00Z">
               <w:r>
                 <w:t>with the way others using the ontology are defining them. 2) It will make it much easier for researchers and users of research to discover your work in searches. 3) It will allow you to contribute to a growing</w:t>
               </w:r>
             </w:ins>
-            <w:ins w:id="6" w:author="Robert West" w:date="2020-06-11T08:09:00Z">
+            <w:ins w:id="8" w:author="Robert West" w:date="2020-06-11T08:09:00Z">
               <w:r>
                 <w:t>,</w:t>
               </w:r>
             </w:ins>
-            <w:ins w:id="7" w:author="Robert West" w:date="2020-06-11T08:07:00Z">
+            <w:ins w:id="9" w:author="Robert West" w:date="2020-06-11T08:07:00Z">
               <w:r>
                 <w:t xml:space="preserve"> searchable knowledge base of addiction research</w:t>
               </w:r>
             </w:ins>
-            <w:ins w:id="8" w:author="Robert West" w:date="2020-06-11T08:09:00Z">
-              <w:r>
-                <w:t xml:space="preserve"> that can be used by people and AI systems to synthesis evidence and draw inferences</w:t>
-              </w:r>
-            </w:ins>
-            <w:ins w:id="9" w:author="Robert West" w:date="2020-06-11T08:07:00Z">
+            <w:ins w:id="10" w:author="Robert West" w:date="2020-06-11T08:09:00Z">
+              <w:r>
+                <w:t xml:space="preserve"> that can be used by people and AI systems to synthesis</w:t>
+              </w:r>
+            </w:ins>
+            <w:ins w:id="11" w:author="Janna Hastings" w:date="2020-06-18T20:58:00Z">
+              <w:r>
+                <w:t>e</w:t>
+              </w:r>
+            </w:ins>
+            <w:ins w:id="12" w:author="Robert West" w:date="2020-06-11T08:09:00Z">
+              <w:r>
+                <w:t xml:space="preserve"> evidence and draw inferences</w:t>
+              </w:r>
+            </w:ins>
+            <w:ins w:id="13" w:author="Robert West" w:date="2020-06-11T08:07:00Z">
               <w:r>
                 <w:t>.</w:t>
               </w:r>
@@ -131,19 +157,50 @@
             <w:tcW w:w="5670" w:type="dxa"/>
           </w:tcPr>
           <w:p>
-            <w:ins w:id="10" w:author="Robert West" w:date="2020-06-11T08:10:00Z">
+            <w:ins w:id="14" w:author="Robert West" w:date="2020-06-11T08:10:00Z">
               <w:r>
                 <w:t xml:space="preserve">It will not constrain your ability to express original and creative ideas. On the contrary it will enhance creativity in the way that, for example, use of a natural language </w:t>
               </w:r>
             </w:ins>
-            <w:ins w:id="11" w:author="Robert West" w:date="2020-06-11T08:11:00Z">
+            <w:ins w:id="15" w:author="Robert West" w:date="2020-06-11T08:11:00Z">
               <w:r>
                 <w:t xml:space="preserve">rather than making one’s own idiosyncratic grunts and gestures </w:t>
               </w:r>
             </w:ins>
-            <w:ins w:id="12" w:author="Robert West" w:date="2020-06-11T08:10:00Z">
+            <w:ins w:id="16" w:author="Robert West" w:date="2020-06-11T08:10:00Z">
               <w:r>
                 <w:t xml:space="preserve">promotes creativity. </w:t>
+              </w:r>
+            </w:ins>
+            <w:ins w:id="17" w:author="Janna Hastings" w:date="2020-06-18T21:00:00Z">
+              <w:r>
+                <w:t>Use</w:t>
+              </w:r>
+            </w:ins>
+            <w:ins w:id="18" w:author="Janna Hastings" w:date="2020-06-18T21:01:00Z">
+              <w:r>
+                <w:t xml:space="preserve"> of </w:t>
+              </w:r>
+              <w:proofErr w:type="spellStart"/>
+              <w:r>
+                <w:t>AddictO</w:t>
+              </w:r>
+              <w:proofErr w:type="spellEnd"/>
+              <w:r>
+                <w:t xml:space="preserve"> and PAT can be thought of as creating </w:t>
+              </w:r>
+              <w:proofErr w:type="gramStart"/>
+              <w:r>
+                <w:t>a</w:t>
+              </w:r>
+              <w:proofErr w:type="gramEnd"/>
+              <w:r>
+                <w:t xml:space="preserve"> index and ‘view’ of your ideas that allows them to be searchable (enhancing ‘findability’) and interoperable (e</w:t>
+              </w:r>
+            </w:ins>
+            <w:ins w:id="19" w:author="Janna Hastings" w:date="2020-06-18T21:02:00Z">
+              <w:r>
+                <w:t>nhancing the reach of your research, as others can more easily determine how it relates to their research).</w:t>
               </w:r>
             </w:ins>
           </w:p>
@@ -166,7 +223,7 @@
           </w:tcPr>
           <w:p>
             <w:proofErr w:type="spellStart"/>
-            <w:ins w:id="13" w:author="Robert West" w:date="2020-06-11T08:12:00Z">
+            <w:ins w:id="20" w:author="Robert West" w:date="2020-06-11T08:12:00Z">
               <w:r>
                 <w:t>AddictO</w:t>
               </w:r>
@@ -178,48 +235,48 @@
                 <w:t>expressed in International English but it will be possible and desirable to extend it to other languages</w:t>
               </w:r>
             </w:ins>
-            <w:ins w:id="14" w:author="Robert West" w:date="2020-06-11T08:13:00Z">
+            <w:ins w:id="21" w:author="Robert West" w:date="2020-06-11T08:13:00Z">
               <w:r>
                 <w:t xml:space="preserve">. Even </w:t>
               </w:r>
             </w:ins>
-            <w:ins w:id="15" w:author="Robert West" w:date="2020-06-11T08:14:00Z">
+            <w:ins w:id="22" w:author="Robert West" w:date="2020-06-11T08:14:00Z">
               <w:r>
                 <w:t>with the English language version</w:t>
               </w:r>
             </w:ins>
-            <w:ins w:id="16" w:author="Robert West" w:date="2020-06-11T08:13:00Z">
+            <w:ins w:id="23" w:author="Robert West" w:date="2020-06-11T08:13:00Z">
               <w:r>
                 <w:t xml:space="preserve"> it will be important to </w:t>
               </w:r>
             </w:ins>
-            <w:ins w:id="17" w:author="Robert West" w:date="2020-06-11T08:14:00Z">
+            <w:ins w:id="24" w:author="Robert West" w:date="2020-06-11T08:14:00Z">
               <w:r>
                 <w:t>incorporate</w:t>
               </w:r>
             </w:ins>
-            <w:ins w:id="18" w:author="Robert West" w:date="2020-06-11T08:13:00Z">
+            <w:ins w:id="25" w:author="Robert West" w:date="2020-06-11T08:13:00Z">
               <w:r>
                 <w:t xml:space="preserve"> perspectives from </w:t>
               </w:r>
             </w:ins>
-            <w:ins w:id="19" w:author="Robert West" w:date="2020-06-11T08:14:00Z">
+            <w:ins w:id="26" w:author="Robert West" w:date="2020-06-11T08:14:00Z">
               <w:r>
                 <w:t xml:space="preserve">all </w:t>
               </w:r>
-              <w:commentRangeStart w:id="20"/>
+              <w:commentRangeStart w:id="27"/>
               <w:r>
                 <w:t>cultures</w:t>
               </w:r>
             </w:ins>
-            <w:commentRangeEnd w:id="20"/>
+            <w:commentRangeEnd w:id="27"/>
             <w:r>
               <w:rPr>
                 <w:rStyle w:val="CommentReference"/>
               </w:rPr>
-              <w:commentReference w:id="20"/>
-            </w:r>
-            <w:ins w:id="21" w:author="Robert West" w:date="2020-06-11T08:14:00Z">
+              <w:commentReference w:id="27"/>
+            </w:r>
+            <w:ins w:id="28" w:author="Robert West" w:date="2020-06-11T08:14:00Z">
               <w:r>
                 <w:t>.</w:t>
               </w:r>
@@ -251,7 +308,7 @@
             <w:tcW w:w="5670" w:type="dxa"/>
           </w:tcPr>
           <w:p>
-            <w:ins w:id="22" w:author="Robert West" w:date="2020-06-11T08:15:00Z">
+            <w:ins w:id="29" w:author="Robert West" w:date="2020-06-11T08:15:00Z">
               <w:r>
                 <w:t xml:space="preserve">There currently is not a budget to translate </w:t>
               </w:r>
@@ -264,7 +321,7 @@
                 <w:t xml:space="preserve">, but it is intended as soon as possible to link up with </w:t>
               </w:r>
             </w:ins>
-            <w:ins w:id="23" w:author="Robert West" w:date="2020-06-11T08:16:00Z">
+            <w:ins w:id="30" w:author="Robert West" w:date="2020-06-11T08:16:00Z">
               <w:r>
                 <w:t xml:space="preserve">organisations such as the European Monitoring Agency for Drugs and Drug Dependence to </w:t>
               </w:r>
@@ -316,12 +373,12 @@
             <w:r>
               <w:t xml:space="preserve"> definitions are ontological definitions, not dictionary definitions (see</w:t>
             </w:r>
-            <w:del w:id="24" w:author="Robert West" w:date="2020-06-11T08:16:00Z">
+            <w:del w:id="31" w:author="Robert West" w:date="2020-06-11T08:16:00Z">
               <w:r>
                 <w:delText xml:space="preserve"> xxx</w:delText>
               </w:r>
             </w:del>
-            <w:ins w:id="25" w:author="Robert West" w:date="2020-06-11T08:18:00Z">
+            <w:ins w:id="32" w:author="Robert West" w:date="2020-06-11T08:18:00Z">
               <w:r>
                 <w:t xml:space="preserve"> </w:t>
               </w:r>
@@ -350,12 +407,12 @@
             <w:r>
               <w:t xml:space="preserve">The definition </w:t>
             </w:r>
-            <w:del w:id="26" w:author="Robert West" w:date="2020-06-11T08:18:00Z">
+            <w:del w:id="33" w:author="Robert West" w:date="2020-06-11T08:18:00Z">
               <w:r>
                 <w:delText>sets ut</w:delText>
               </w:r>
             </w:del>
-            <w:ins w:id="27" w:author="Robert West" w:date="2020-06-11T08:18:00Z">
+            <w:ins w:id="34" w:author="Robert West" w:date="2020-06-11T08:18:00Z">
               <w:r>
                 <w:t>identifies</w:t>
               </w:r>
@@ -363,7 +420,7 @@
             <w:r>
               <w:t xml:space="preserve"> a class of entities that </w:t>
             </w:r>
-            <w:ins w:id="28" w:author="Robert West" w:date="2020-06-11T08:18:00Z">
+            <w:ins w:id="35" w:author="Robert West" w:date="2020-06-11T08:18:00Z">
               <w:r>
                 <w:t xml:space="preserve">are believed to </w:t>
               </w:r>
@@ -371,7 +428,7 @@
             <w:r>
               <w:t>exist</w:t>
             </w:r>
-            <w:del w:id="29" w:author="Robert West" w:date="2020-06-11T08:18:00Z">
+            <w:del w:id="36" w:author="Robert West" w:date="2020-06-11T08:18:00Z">
               <w:r>
                 <w:delText>s</w:delText>
               </w:r>
@@ -379,12 +436,12 @@
             <w:r>
               <w:t xml:space="preserve"> and </w:t>
             </w:r>
-            <w:del w:id="30" w:author="Robert West" w:date="2020-06-11T08:18:00Z">
+            <w:del w:id="37" w:author="Robert West" w:date="2020-06-11T08:18:00Z">
               <w:r>
                 <w:delText>the label</w:delText>
               </w:r>
             </w:del>
-            <w:ins w:id="31" w:author="Robert West" w:date="2020-06-11T08:18:00Z">
+            <w:ins w:id="38" w:author="Robert West" w:date="2020-06-11T08:18:00Z">
               <w:r>
                 <w:t>gives it a label and a unique ID.</w:t>
               </w:r>
@@ -392,22 +449,75 @@
             <w:r>
               <w:t xml:space="preserve"> </w:t>
             </w:r>
-            <w:ins w:id="32" w:author="Robert West" w:date="2020-06-11T08:19:00Z">
-              <w:r>
-                <w:t>Thus the definition is primary and the label is a way that people can refer to it. In dictionary definitions the label is primary and claims are made about what it ‘means’. With ontological definitions it is open to people to use labels for different classes of entity</w:t>
-              </w:r>
-            </w:ins>
-            <w:ins w:id="33" w:author="Robert West" w:date="2020-06-11T08:20:00Z">
+            <w:ins w:id="39" w:author="Robert West" w:date="2020-06-11T08:19:00Z">
+              <w:r>
+                <w:t>Thus the definition is primary and the label is a way that people can refer to it. In dictionary definitions the label is primary and claims are made about what it ‘means’. With ontological definitions it is open to people to use</w:t>
+              </w:r>
+            </w:ins>
+            <w:ins w:id="40" w:author="Janna Hastings" w:date="2020-06-18T21:04:00Z">
+              <w:r>
+                <w:t xml:space="preserve"> alternative</w:t>
+              </w:r>
+            </w:ins>
+            <w:ins w:id="41" w:author="Robert West" w:date="2020-06-11T08:19:00Z">
+              <w:r>
+                <w:t xml:space="preserve"> labels for different classes of entity</w:t>
+              </w:r>
+            </w:ins>
+            <w:ins w:id="42" w:author="Robert West" w:date="2020-06-11T08:20:00Z">
               <w:r>
                 <w:t xml:space="preserve"> if they choose</w:t>
               </w:r>
             </w:ins>
-            <w:ins w:id="34" w:author="Robert West" w:date="2020-06-11T08:19:00Z">
-              <w:r>
-                <w:t xml:space="preserve"> but they need to be clear what that class to avoid confusion. Mostly importantly it prevents people from making use of ambiguity and variable definitions as polemic devices.</w:t>
-              </w:r>
-            </w:ins>
-            <w:del w:id="35" w:author="Robert West" w:date="2020-06-11T08:21:00Z">
+            <w:ins w:id="43" w:author="Janna Hastings" w:date="2020-06-18T21:04:00Z">
+              <w:r>
+                <w:t>,</w:t>
+              </w:r>
+            </w:ins>
+            <w:ins w:id="44" w:author="Robert West" w:date="2020-06-11T08:19:00Z">
+              <w:r>
+                <w:t xml:space="preserve"> but they need to be clear what that class</w:t>
+              </w:r>
+            </w:ins>
+            <w:ins w:id="45" w:author="Janna Hastings" w:date="2020-06-18T21:04:00Z">
+              <w:r>
+                <w:t xml:space="preserve"> is</w:t>
+              </w:r>
+            </w:ins>
+            <w:ins w:id="46" w:author="Robert West" w:date="2020-06-11T08:19:00Z">
+              <w:r>
+                <w:t xml:space="preserve"> to avoid confusion</w:t>
+              </w:r>
+            </w:ins>
+            <w:ins w:id="47" w:author="Janna Hastings" w:date="2020-06-18T21:04:00Z">
+              <w:r>
+                <w:t xml:space="preserve"> of reference</w:t>
+              </w:r>
+            </w:ins>
+            <w:ins w:id="48" w:author="Robert West" w:date="2020-06-11T08:19:00Z">
+              <w:r>
+                <w:t>. Most</w:t>
+              </w:r>
+              <w:del w:id="49" w:author="Janna Hastings" w:date="2020-06-18T21:04:00Z">
+                <w:r>
+                  <w:delText>ly</w:delText>
+                </w:r>
+              </w:del>
+              <w:r>
+                <w:t xml:space="preserve"> importantly</w:t>
+              </w:r>
+            </w:ins>
+            <w:ins w:id="50" w:author="Janna Hastings" w:date="2020-06-18T21:04:00Z">
+              <w:r>
+                <w:t>,</w:t>
+              </w:r>
+            </w:ins>
+            <w:ins w:id="51" w:author="Robert West" w:date="2020-06-11T08:19:00Z">
+              <w:r>
+                <w:t xml:space="preserve"> it prevents people from making use of ambiguity and variable definitions as polemic devices.</w:t>
+              </w:r>
+            </w:ins>
+            <w:del w:id="52" w:author="Robert West" w:date="2020-06-11T08:21:00Z">
               <w:r>
                 <w:delText>An AddictO definition attached to a label can differ in three ways from other definitions attached to that label: 1) it may capture a different class of entity, or 2) it may be more precisely specified.</w:delText>
               </w:r>
@@ -440,38 +550,52 @@
           </w:tcPr>
           <w:p>
             <w:proofErr w:type="spellStart"/>
-            <w:ins w:id="36" w:author="Robert West" w:date="2020-06-11T08:22:00Z">
+            <w:ins w:id="53" w:author="Robert West" w:date="2020-06-11T08:22:00Z">
               <w:r>
                 <w:t>AddictO</w:t>
               </w:r>
               <w:proofErr w:type="spellEnd"/>
               <w:r>
-                <w:t xml:space="preserve"> classes have the benefit of being clearly defined and with clearly specified relationships with other classes. They are being developed to capture current usage as far as possible. Where usage differs according in different interest groups</w:t>
-              </w:r>
-            </w:ins>
-            <w:ins w:id="37" w:author="Robert West" w:date="2020-06-11T08:24:00Z">
+                <w:t xml:space="preserve"> classes have the benefit of being clearly defined and with clearly specified relationships with other classes. They are being developed to capture current usage as far as possible. Where usage differs </w:t>
+              </w:r>
+              <w:bookmarkStart w:id="54" w:name="_GoBack"/>
+              <w:bookmarkEnd w:id="54"/>
+              <w:del w:id="55" w:author="Janna Hastings" w:date="2020-06-18T21:05:00Z">
+                <w:r>
+                  <w:delText xml:space="preserve">according </w:delText>
+                </w:r>
+              </w:del>
+              <w:r>
+                <w:t>in different interest groups</w:t>
+              </w:r>
+            </w:ins>
+            <w:ins w:id="56" w:author="Robert West" w:date="2020-06-11T08:24:00Z">
               <w:r>
                 <w:t xml:space="preserve"> this will be made clear and should assist with resolving legal issues that are obscured by ambiguity and inconsistency in use of language. For example, the term </w:t>
               </w:r>
             </w:ins>
-            <w:ins w:id="38" w:author="Robert West" w:date="2020-06-11T08:25:00Z">
+            <w:ins w:id="57" w:author="Robert West" w:date="2020-06-11T08:25:00Z">
               <w:r>
                 <w:t xml:space="preserve">‘addiction’ was finally accepted </w:t>
               </w:r>
             </w:ins>
-            <w:ins w:id="39" w:author="Robert West" w:date="2020-06-11T08:26:00Z">
+            <w:ins w:id="58" w:author="Robert West" w:date="2020-06-11T08:26:00Z">
               <w:r>
                 <w:t xml:space="preserve">publicly </w:t>
               </w:r>
             </w:ins>
-            <w:ins w:id="40" w:author="Robert West" w:date="2020-06-11T08:25:00Z">
+            <w:ins w:id="59" w:author="Robert West" w:date="2020-06-11T08:25:00Z">
               <w:r>
                 <w:t xml:space="preserve">by the tobacco </w:t>
               </w:r>
             </w:ins>
-            <w:ins w:id="41" w:author="Robert West" w:date="2020-06-11T08:26:00Z">
-              <w:r>
-                <w:t xml:space="preserve">industry because it was clear from internal documents that they were fully aware of the addictiveness of tobacco. However, they then attempted to </w:t>
+            <w:ins w:id="60" w:author="Robert West" w:date="2020-06-11T08:26:00Z">
+              <w:r>
+                <w:t xml:space="preserve">industry because it was clear from internal documents that they were fully </w:t>
+              </w:r>
+              <w:r>
+                <w:lastRenderedPageBreak/>
+                <w:t xml:space="preserve">aware of the addictiveness of tobacco. However, they then attempted to </w:t>
               </w:r>
               <w:r>
                 <w:t>trivialise the term by broadening its scope to include products such as butter and sugar.</w:t>
@@ -497,47 +621,47 @@
             <w:tcW w:w="5670" w:type="dxa"/>
           </w:tcPr>
           <w:p>
-            <w:ins w:id="42" w:author="Robert West" w:date="2020-06-11T08:28:00Z">
+            <w:ins w:id="61" w:author="Robert West" w:date="2020-06-11T08:28:00Z">
               <w:r>
                 <w:t xml:space="preserve">One can expect vested interests to seek to </w:t>
               </w:r>
             </w:ins>
-            <w:ins w:id="43" w:author="Robert West" w:date="2020-06-11T08:29:00Z">
+            <w:ins w:id="62" w:author="Robert West" w:date="2020-06-11T08:29:00Z">
               <w:r>
                 <w:t>influence</w:t>
               </w:r>
             </w:ins>
-            <w:ins w:id="44" w:author="Robert West" w:date="2020-06-11T08:28:00Z">
+            <w:ins w:id="63" w:author="Robert West" w:date="2020-06-11T08:28:00Z">
               <w:r>
                 <w:t xml:space="preserve"> </w:t>
               </w:r>
             </w:ins>
-            <w:ins w:id="45" w:author="Robert West" w:date="2020-06-11T08:29:00Z">
+            <w:ins w:id="64" w:author="Robert West" w:date="2020-06-11T08:29:00Z">
               <w:r>
                 <w:t xml:space="preserve">the development of an ontology where there are </w:t>
               </w:r>
             </w:ins>
-            <w:ins w:id="46" w:author="Robert West" w:date="2020-06-11T08:30:00Z">
+            <w:ins w:id="65" w:author="Robert West" w:date="2020-06-11T08:30:00Z">
               <w:r>
                 <w:t>vested</w:t>
               </w:r>
             </w:ins>
-            <w:ins w:id="47" w:author="Robert West" w:date="2020-06-11T08:29:00Z">
+            <w:ins w:id="66" w:author="Robert West" w:date="2020-06-11T08:29:00Z">
               <w:r>
                 <w:t xml:space="preserve"> interests at stake. This includes pharmaceutical</w:t>
               </w:r>
             </w:ins>
-            <w:ins w:id="48" w:author="Robert West" w:date="2020-06-11T08:30:00Z">
+            <w:ins w:id="67" w:author="Robert West" w:date="2020-06-11T08:30:00Z">
               <w:r>
                 <w:t>, healthcare provider</w:t>
               </w:r>
             </w:ins>
-            <w:ins w:id="49" w:author="Robert West" w:date="2020-06-11T08:29:00Z">
+            <w:ins w:id="68" w:author="Robert West" w:date="2020-06-11T08:29:00Z">
               <w:r>
                 <w:t xml:space="preserve"> and addiction industries</w:t>
               </w:r>
             </w:ins>
-            <w:ins w:id="50" w:author="Robert West" w:date="2020-06-11T08:30:00Z">
+            <w:ins w:id="69" w:author="Robert West" w:date="2020-06-11T08:30:00Z">
               <w:r>
                 <w:t xml:space="preserve"> as well as political vested interests. The </w:t>
               </w:r>
@@ -550,22 +674,22 @@
                 <w:t xml:space="preserve"> project</w:t>
               </w:r>
             </w:ins>
-            <w:ins w:id="51" w:author="Robert West" w:date="2020-06-11T08:31:00Z">
+            <w:ins w:id="70" w:author="Robert West" w:date="2020-06-11T08:31:00Z">
               <w:r>
                 <w:t xml:space="preserve"> will not have team members who have financial ties of any kind with addiction industries and others proposing classes, </w:t>
               </w:r>
             </w:ins>
-            <w:ins w:id="52" w:author="Robert West" w:date="2020-06-11T08:32:00Z">
+            <w:ins w:id="71" w:author="Robert West" w:date="2020-06-11T08:32:00Z">
               <w:r>
                 <w:t xml:space="preserve">terms, </w:t>
               </w:r>
             </w:ins>
-            <w:ins w:id="53" w:author="Robert West" w:date="2020-06-11T08:31:00Z">
+            <w:ins w:id="72" w:author="Robert West" w:date="2020-06-11T08:31:00Z">
               <w:r>
                 <w:t>definitions or relationships</w:t>
               </w:r>
             </w:ins>
-            <w:ins w:id="54" w:author="Robert West" w:date="2020-06-11T08:32:00Z">
+            <w:ins w:id="73" w:author="Robert West" w:date="2020-06-11T08:32:00Z">
               <w:r>
                 <w:t xml:space="preserve"> will be required to declare potential competing interests as one would in a research paper.</w:t>
               </w:r>
@@ -575,7 +699,7 @@
       </w:tr>
       <w:tr>
         <w:trPr>
-          <w:ins w:id="55" w:author="Sharon Cox" w:date="2020-06-18T09:13:00Z"/>
+          <w:ins w:id="74" w:author="Sharon Cox" w:date="2020-06-18T09:13:00Z"/>
         </w:trPr>
         <w:tc>
           <w:tcPr>
@@ -584,10 +708,10 @@
           <w:p>
             <w:pPr>
               <w:rPr>
-                <w:ins w:id="56" w:author="Sharon Cox" w:date="2020-06-18T09:13:00Z"/>
+                <w:ins w:id="75" w:author="Sharon Cox" w:date="2020-06-18T09:13:00Z"/>
               </w:rPr>
             </w:pPr>
-            <w:ins w:id="57" w:author="Sharon Cox" w:date="2020-06-18T09:13:00Z">
+            <w:ins w:id="76" w:author="Sharon Cox" w:date="2020-06-18T09:13:00Z">
               <w:r>
                 <w:t>Where can I read more?</w:t>
               </w:r>
@@ -601,16 +725,16 @@
           <w:p>
             <w:pPr>
               <w:rPr>
-                <w:ins w:id="58" w:author="Sharon Cox" w:date="2020-06-18T09:16:00Z"/>
+                <w:ins w:id="77" w:author="Sharon Cox" w:date="2020-06-18T09:16:00Z"/>
                 <w:rFonts w:ascii="Arial" w:hAnsi="Arial" w:cs="Arial"/>
                 <w:b/>
                 <w:color w:val="222222"/>
                 <w:sz w:val="20"/>
                 <w:szCs w:val="20"/>
                 <w:shd w:val="clear" w:color="auto" w:fill="FFFFFF"/>
-                <w:rPrChange w:id="59" w:author="Sharon Cox" w:date="2020-06-18T09:21:00Z">
+                <w:rPrChange w:id="78" w:author="Sharon Cox" w:date="2020-06-18T09:21:00Z">
                   <w:rPr>
-                    <w:ins w:id="60" w:author="Sharon Cox" w:date="2020-06-18T09:16:00Z"/>
+                    <w:ins w:id="79" w:author="Sharon Cox" w:date="2020-06-18T09:16:00Z"/>
                     <w:rFonts w:ascii="Arial" w:hAnsi="Arial" w:cs="Arial"/>
                     <w:color w:val="222222"/>
                     <w:sz w:val="20"/>
@@ -620,7 +744,7 @@
                 </w:rPrChange>
               </w:rPr>
             </w:pPr>
-            <w:ins w:id="61" w:author="Sharon Cox" w:date="2020-06-18T09:16:00Z">
+            <w:ins w:id="80" w:author="Sharon Cox" w:date="2020-06-18T09:16:00Z">
               <w:r>
                 <w:rPr>
                   <w:rFonts w:ascii="Arial" w:hAnsi="Arial" w:cs="Arial"/>
@@ -629,7 +753,7 @@
                   <w:sz w:val="20"/>
                   <w:szCs w:val="20"/>
                   <w:shd w:val="clear" w:color="auto" w:fill="FFFFFF"/>
-                  <w:rPrChange w:id="62" w:author="Sharon Cox" w:date="2020-06-18T09:21:00Z">
+                  <w:rPrChange w:id="81" w:author="Sharon Cox" w:date="2020-06-18T09:21:00Z">
                     <w:rPr>
                       <w:rFonts w:ascii="Arial" w:hAnsi="Arial" w:cs="Arial"/>
                       <w:color w:val="222222"/>
@@ -646,7 +770,7 @@
           <w:p>
             <w:pPr>
               <w:rPr>
-                <w:ins w:id="63" w:author="Sharon Cox" w:date="2020-06-18T09:16:00Z"/>
+                <w:ins w:id="82" w:author="Sharon Cox" w:date="2020-06-18T09:16:00Z"/>
                 <w:rFonts w:ascii="Arial" w:hAnsi="Arial" w:cs="Arial"/>
                 <w:color w:val="222222"/>
                 <w:sz w:val="20"/>
@@ -658,10 +782,10 @@
           <w:p>
             <w:pPr>
               <w:rPr>
-                <w:ins w:id="64" w:author="Sharon Cox" w:date="2020-06-18T09:15:00Z"/>
+                <w:ins w:id="83" w:author="Sharon Cox" w:date="2020-06-18T09:15:00Z"/>
               </w:rPr>
             </w:pPr>
-            <w:ins w:id="65" w:author="Sharon Cox" w:date="2020-06-18T09:22:00Z">
+            <w:ins w:id="84" w:author="Sharon Cox" w:date="2020-06-18T09:22:00Z">
               <w:r>
                 <w:rPr>
                   <w:rFonts w:ascii="Arial" w:hAnsi="Arial" w:cs="Arial"/>
@@ -681,15 +805,6 @@
                   <w:shd w:val="clear" w:color="auto" w:fill="FFFFFF"/>
                 </w:rPr>
                 <w:instrText xml:space="preserve"> HYPERLINK "https://www.qeios.com/read/YGIF9B" </w:instrText>
-              </w:r>
-              <w:r>
-                <w:rPr>
-                  <w:rFonts w:ascii="Arial" w:hAnsi="Arial" w:cs="Arial"/>
-                  <w:color w:val="222222"/>
-                  <w:sz w:val="20"/>
-                  <w:szCs w:val="20"/>
-                  <w:shd w:val="clear" w:color="auto" w:fill="FFFFFF"/>
-                </w:rPr>
               </w:r>
               <w:r>
                 <w:rPr>
@@ -760,7 +875,7 @@
           <w:p>
             <w:pPr>
               <w:rPr>
-                <w:ins w:id="66" w:author="Sharon Cox" w:date="2020-06-18T09:15:00Z"/>
+                <w:ins w:id="85" w:author="Sharon Cox" w:date="2020-06-18T09:15:00Z"/>
                 <w:rFonts w:ascii="Arial" w:hAnsi="Arial" w:cs="Arial"/>
                 <w:color w:val="222222"/>
                 <w:sz w:val="20"/>
@@ -772,7 +887,7 @@
           <w:p>
             <w:pPr>
               <w:rPr>
-                <w:ins w:id="67" w:author="Sharon Cox" w:date="2020-06-18T09:16:00Z"/>
+                <w:ins w:id="86" w:author="Sharon Cox" w:date="2020-06-18T09:16:00Z"/>
                 <w:rFonts w:ascii="Arial" w:hAnsi="Arial" w:cs="Arial"/>
                 <w:color w:val="222222"/>
                 <w:sz w:val="20"/>
@@ -784,16 +899,16 @@
           <w:p>
             <w:pPr>
               <w:rPr>
-                <w:ins w:id="68" w:author="Sharon Cox" w:date="2020-06-18T09:15:00Z"/>
+                <w:ins w:id="87" w:author="Sharon Cox" w:date="2020-06-18T09:15:00Z"/>
                 <w:rFonts w:ascii="Arial" w:hAnsi="Arial" w:cs="Arial"/>
                 <w:b/>
                 <w:color w:val="222222"/>
                 <w:sz w:val="20"/>
                 <w:szCs w:val="20"/>
                 <w:shd w:val="clear" w:color="auto" w:fill="FFFFFF"/>
-                <w:rPrChange w:id="69" w:author="Sharon Cox" w:date="2020-06-18T09:21:00Z">
+                <w:rPrChange w:id="88" w:author="Sharon Cox" w:date="2020-06-18T09:21:00Z">
                   <w:rPr>
-                    <w:ins w:id="70" w:author="Sharon Cox" w:date="2020-06-18T09:15:00Z"/>
+                    <w:ins w:id="89" w:author="Sharon Cox" w:date="2020-06-18T09:15:00Z"/>
                     <w:rFonts w:ascii="Arial" w:hAnsi="Arial" w:cs="Arial"/>
                     <w:color w:val="222222"/>
                     <w:sz w:val="20"/>
@@ -803,7 +918,7 @@
                 </w:rPrChange>
               </w:rPr>
             </w:pPr>
-            <w:ins w:id="71" w:author="Sharon Cox" w:date="2020-06-18T09:16:00Z">
+            <w:ins w:id="90" w:author="Sharon Cox" w:date="2020-06-18T09:16:00Z">
               <w:r>
                 <w:rPr>
                   <w:rFonts w:ascii="Arial" w:hAnsi="Arial" w:cs="Arial"/>
@@ -812,7 +927,7 @@
                   <w:sz w:val="20"/>
                   <w:szCs w:val="20"/>
                   <w:shd w:val="clear" w:color="auto" w:fill="FFFFFF"/>
-                  <w:rPrChange w:id="72" w:author="Sharon Cox" w:date="2020-06-18T09:21:00Z">
+                  <w:rPrChange w:id="91" w:author="Sharon Cox" w:date="2020-06-18T09:21:00Z">
                     <w:rPr>
                       <w:rFonts w:ascii="Arial" w:hAnsi="Arial" w:cs="Arial"/>
                       <w:color w:val="222222"/>
@@ -833,7 +948,7 @@
                   <w:sz w:val="20"/>
                   <w:szCs w:val="20"/>
                   <w:shd w:val="clear" w:color="auto" w:fill="FFFFFF"/>
-                  <w:rPrChange w:id="73" w:author="Sharon Cox" w:date="2020-06-18T09:21:00Z">
+                  <w:rPrChange w:id="92" w:author="Sharon Cox" w:date="2020-06-18T09:21:00Z">
                     <w:rPr>
                       <w:rFonts w:ascii="Arial" w:hAnsi="Arial" w:cs="Arial"/>
                       <w:color w:val="222222"/>
@@ -854,7 +969,7 @@
                   <w:sz w:val="20"/>
                   <w:szCs w:val="20"/>
                   <w:shd w:val="clear" w:color="auto" w:fill="FFFFFF"/>
-                  <w:rPrChange w:id="74" w:author="Sharon Cox" w:date="2020-06-18T09:21:00Z">
+                  <w:rPrChange w:id="93" w:author="Sharon Cox" w:date="2020-06-18T09:21:00Z">
                     <w:rPr>
                       <w:rFonts w:ascii="Arial" w:hAnsi="Arial" w:cs="Arial"/>
                       <w:color w:val="222222"/>
@@ -875,7 +990,7 @@
                   <w:sz w:val="20"/>
                   <w:szCs w:val="20"/>
                   <w:shd w:val="clear" w:color="auto" w:fill="FFFFFF"/>
-                  <w:rPrChange w:id="75" w:author="Sharon Cox" w:date="2020-06-18T09:21:00Z">
+                  <w:rPrChange w:id="94" w:author="Sharon Cox" w:date="2020-06-18T09:21:00Z">
                     <w:rPr>
                       <w:rFonts w:ascii="Arial" w:hAnsi="Arial" w:cs="Arial"/>
                       <w:color w:val="222222"/>
@@ -896,7 +1011,7 @@
                   <w:sz w:val="20"/>
                   <w:szCs w:val="20"/>
                   <w:shd w:val="clear" w:color="auto" w:fill="FFFFFF"/>
-                  <w:rPrChange w:id="76" w:author="Sharon Cox" w:date="2020-06-18T09:21:00Z">
+                  <w:rPrChange w:id="95" w:author="Sharon Cox" w:date="2020-06-18T09:21:00Z">
                     <w:rPr>
                       <w:rFonts w:ascii="Arial" w:hAnsi="Arial" w:cs="Arial"/>
                       <w:color w:val="222222"/>
@@ -913,16 +1028,16 @@
           <w:p>
             <w:pPr>
               <w:rPr>
-                <w:ins w:id="77" w:author="Sharon Cox" w:date="2020-06-18T09:21:00Z"/>
+                <w:ins w:id="96" w:author="Sharon Cox" w:date="2020-06-18T09:21:00Z"/>
                 <w:rFonts w:ascii="Arial" w:hAnsi="Arial" w:cs="Arial"/>
                 <w:b/>
                 <w:color w:val="222222"/>
                 <w:sz w:val="20"/>
                 <w:szCs w:val="20"/>
                 <w:shd w:val="clear" w:color="auto" w:fill="FFFFFF"/>
-                <w:rPrChange w:id="78" w:author="Sharon Cox" w:date="2020-06-18T09:21:00Z">
+                <w:rPrChange w:id="97" w:author="Sharon Cox" w:date="2020-06-18T09:21:00Z">
                   <w:rPr>
-                    <w:ins w:id="79" w:author="Sharon Cox" w:date="2020-06-18T09:21:00Z"/>
+                    <w:ins w:id="98" w:author="Sharon Cox" w:date="2020-06-18T09:21:00Z"/>
                     <w:rFonts w:ascii="Arial" w:hAnsi="Arial" w:cs="Arial"/>
                     <w:color w:val="222222"/>
                     <w:sz w:val="20"/>
@@ -936,10 +1051,10 @@
           <w:p>
             <w:pPr>
               <w:rPr>
-                <w:ins w:id="80" w:author="Sharon Cox" w:date="2020-06-18T09:15:00Z"/>
+                <w:ins w:id="99" w:author="Sharon Cox" w:date="2020-06-18T09:15:00Z"/>
               </w:rPr>
             </w:pPr>
-            <w:ins w:id="81" w:author="Sharon Cox" w:date="2020-06-18T09:26:00Z">
+            <w:ins w:id="100" w:author="Sharon Cox" w:date="2020-06-18T09:26:00Z">
               <w:r>
                 <w:rPr>
                   <w:rFonts w:ascii="Arial" w:hAnsi="Arial" w:cs="Arial"/>
@@ -959,15 +1074,6 @@
                   <w:shd w:val="clear" w:color="auto" w:fill="FFFFFF"/>
                 </w:rPr>
                 <w:instrText xml:space="preserve"> HYPERLINK "https://onlinelibrary.wiley.com/doi/10.1111/add.14554" </w:instrText>
-              </w:r>
-              <w:r>
-                <w:rPr>
-                  <w:rFonts w:ascii="Arial" w:hAnsi="Arial" w:cs="Arial"/>
-                  <w:color w:val="222222"/>
-                  <w:sz w:val="20"/>
-                  <w:szCs w:val="20"/>
-                  <w:shd w:val="clear" w:color="auto" w:fill="FFFFFF"/>
-                </w:rPr>
               </w:r>
               <w:r>
                 <w:rPr>
@@ -1004,7 +1110,7 @@
           <w:p>
             <w:pPr>
               <w:rPr>
-                <w:ins w:id="82" w:author="Sharon Cox" w:date="2020-06-18T09:14:00Z"/>
+                <w:ins w:id="101" w:author="Sharon Cox" w:date="2020-06-18T09:14:00Z"/>
                 <w:rFonts w:ascii="Arial" w:hAnsi="Arial" w:cs="Arial"/>
                 <w:color w:val="222222"/>
                 <w:sz w:val="20"/>
@@ -1016,7 +1122,7 @@
           <w:p>
             <w:pPr>
               <w:rPr>
-                <w:ins w:id="83" w:author="Sharon Cox" w:date="2020-06-18T09:14:00Z"/>
+                <w:ins w:id="102" w:author="Sharon Cox" w:date="2020-06-18T09:14:00Z"/>
                 <w:rFonts w:ascii="Arial" w:hAnsi="Arial" w:cs="Arial"/>
                 <w:color w:val="222222"/>
                 <w:sz w:val="20"/>
@@ -1028,7 +1134,7 @@
           <w:p>
             <w:pPr>
               <w:rPr>
-                <w:ins w:id="84" w:author="Sharon Cox" w:date="2020-06-18T09:16:00Z"/>
+                <w:ins w:id="103" w:author="Sharon Cox" w:date="2020-06-18T09:16:00Z"/>
                 <w:rFonts w:ascii="Arial" w:hAnsi="Arial" w:cs="Arial"/>
                 <w:color w:val="222222"/>
                 <w:sz w:val="20"/>
@@ -1036,7 +1142,7 @@
                 <w:shd w:val="clear" w:color="auto" w:fill="FFFFFF"/>
               </w:rPr>
             </w:pPr>
-            <w:ins w:id="85" w:author="Sharon Cox" w:date="2020-06-18T09:21:00Z">
+            <w:ins w:id="104" w:author="Sharon Cox" w:date="2020-06-18T09:21:00Z">
               <w:r>
                 <w:rPr>
                   <w:rFonts w:ascii="Arial" w:hAnsi="Arial" w:cs="Arial"/>
@@ -1065,6 +1171,61 @@
                   <w:szCs w:val="20"/>
                   <w:shd w:val="clear" w:color="auto" w:fill="FFFFFF"/>
                 </w:rPr>
+                <w:fldChar w:fldCharType="separate"/>
+              </w:r>
+              <w:r>
+                <w:rPr>
+                  <w:rStyle w:val="Hyperlink"/>
+                  <w:rFonts w:ascii="Arial" w:hAnsi="Arial" w:cs="Arial"/>
+                  <w:sz w:val="20"/>
+                  <w:szCs w:val="20"/>
+                  <w:shd w:val="clear" w:color="auto" w:fill="FFFFFF"/>
+                </w:rPr>
+                <w:t>Cox S, Hastings J, West R, Notley C. The case for development of an E-cigarette Ontology (E-</w:t>
+              </w:r>
+              <w:proofErr w:type="spellStart"/>
+              <w:r>
+                <w:rPr>
+                  <w:rStyle w:val="Hyperlink"/>
+                  <w:rFonts w:ascii="Arial" w:hAnsi="Arial" w:cs="Arial"/>
+                  <w:sz w:val="20"/>
+                  <w:szCs w:val="20"/>
+                  <w:shd w:val="clear" w:color="auto" w:fill="FFFFFF"/>
+                </w:rPr>
+                <w:t>CigO</w:t>
+              </w:r>
+              <w:proofErr w:type="spellEnd"/>
+              <w:r>
+                <w:rPr>
+                  <w:rStyle w:val="Hyperlink"/>
+                  <w:rFonts w:ascii="Arial" w:hAnsi="Arial" w:cs="Arial"/>
+                  <w:sz w:val="20"/>
+                  <w:szCs w:val="20"/>
+                  <w:shd w:val="clear" w:color="auto" w:fill="FFFFFF"/>
+                </w:rPr>
+                <w:t xml:space="preserve">) to improve quality, efficiency and clarity in the conduct and interpretation of research. </w:t>
+              </w:r>
+              <w:proofErr w:type="spellStart"/>
+              <w:r>
+                <w:rPr>
+                  <w:rStyle w:val="Hyperlink"/>
+                  <w:rFonts w:ascii="Arial" w:hAnsi="Arial" w:cs="Arial"/>
+                  <w:sz w:val="20"/>
+                  <w:szCs w:val="20"/>
+                  <w:shd w:val="clear" w:color="auto" w:fill="FFFFFF"/>
+                </w:rPr>
+                <w:t>Qeios</w:t>
+              </w:r>
+              <w:proofErr w:type="spellEnd"/>
+              <w:r>
+                <w:rPr>
+                  <w:rStyle w:val="Hyperlink"/>
+                  <w:rFonts w:ascii="Arial" w:hAnsi="Arial" w:cs="Arial"/>
+                  <w:sz w:val="20"/>
+                  <w:szCs w:val="20"/>
+                  <w:shd w:val="clear" w:color="auto" w:fill="FFFFFF"/>
+                </w:rPr>
+                <w:t>. 2020 Apr 3</w:t>
               </w:r>
               <w:r>
                 <w:rPr>
@@ -1074,74 +1235,10 @@
                   <w:szCs w:val="20"/>
                   <w:shd w:val="clear" w:color="auto" w:fill="FFFFFF"/>
                 </w:rPr>
-                <w:fldChar w:fldCharType="separate"/>
-              </w:r>
-              <w:r>
-                <w:rPr>
-                  <w:rStyle w:val="Hyperlink"/>
-                  <w:rFonts w:ascii="Arial" w:hAnsi="Arial" w:cs="Arial"/>
-                  <w:sz w:val="20"/>
-                  <w:szCs w:val="20"/>
-                  <w:shd w:val="clear" w:color="auto" w:fill="FFFFFF"/>
-                </w:rPr>
-                <w:t>Cox S, Hastings J, West R, Notley C. The case for development of an E-cigarette Ontology (E-</w:t>
-              </w:r>
-              <w:proofErr w:type="spellStart"/>
-              <w:r>
-                <w:rPr>
-                  <w:rStyle w:val="Hyperlink"/>
-                  <w:rFonts w:ascii="Arial" w:hAnsi="Arial" w:cs="Arial"/>
-                  <w:sz w:val="20"/>
-                  <w:szCs w:val="20"/>
-                  <w:shd w:val="clear" w:color="auto" w:fill="FFFFFF"/>
-                </w:rPr>
-                <w:t>CigO</w:t>
-              </w:r>
-              <w:proofErr w:type="spellEnd"/>
-              <w:r>
-                <w:rPr>
-                  <w:rStyle w:val="Hyperlink"/>
-                  <w:rFonts w:ascii="Arial" w:hAnsi="Arial" w:cs="Arial"/>
-                  <w:sz w:val="20"/>
-                  <w:szCs w:val="20"/>
-                  <w:shd w:val="clear" w:color="auto" w:fill="FFFFFF"/>
-                </w:rPr>
-                <w:t xml:space="preserve">) to improve quality, efficiency and clarity in the conduct and interpretation of research. </w:t>
-              </w:r>
-              <w:proofErr w:type="spellStart"/>
-              <w:r>
-                <w:rPr>
-                  <w:rStyle w:val="Hyperlink"/>
-                  <w:rFonts w:ascii="Arial" w:hAnsi="Arial" w:cs="Arial"/>
-                  <w:sz w:val="20"/>
-                  <w:szCs w:val="20"/>
-                  <w:shd w:val="clear" w:color="auto" w:fill="FFFFFF"/>
-                </w:rPr>
-                <w:t>Qeios</w:t>
-              </w:r>
-              <w:proofErr w:type="spellEnd"/>
-              <w:r>
-                <w:rPr>
-                  <w:rStyle w:val="Hyperlink"/>
-                  <w:rFonts w:ascii="Arial" w:hAnsi="Arial" w:cs="Arial"/>
-                  <w:sz w:val="20"/>
-                  <w:szCs w:val="20"/>
-                  <w:shd w:val="clear" w:color="auto" w:fill="FFFFFF"/>
-                </w:rPr>
-                <w:t>. 2020 Apr 3</w:t>
-              </w:r>
-              <w:r>
-                <w:rPr>
-                  <w:rFonts w:ascii="Arial" w:hAnsi="Arial" w:cs="Arial"/>
-                  <w:color w:val="222222"/>
-                  <w:sz w:val="20"/>
-                  <w:szCs w:val="20"/>
-                  <w:shd w:val="clear" w:color="auto" w:fill="FFFFFF"/>
-                </w:rPr>
                 <w:fldChar w:fldCharType="end"/>
               </w:r>
             </w:ins>
-            <w:ins w:id="86" w:author="Sharon Cox" w:date="2020-06-18T09:14:00Z">
+            <w:ins w:id="105" w:author="Sharon Cox" w:date="2020-06-18T09:14:00Z">
               <w:r>
                 <w:rPr>
                   <w:rFonts w:ascii="Arial" w:hAnsi="Arial" w:cs="Arial"/>
@@ -1157,23 +1254,23 @@
           <w:p>
             <w:pPr>
               <w:rPr>
-                <w:ins w:id="87" w:author="Sharon Cox" w:date="2020-06-18T09:16:00Z"/>
+                <w:ins w:id="106" w:author="Sharon Cox" w:date="2020-06-18T09:16:00Z"/>
               </w:rPr>
             </w:pPr>
           </w:p>
           <w:p>
             <w:pPr>
               <w:rPr>
-                <w:ins w:id="88" w:author="Sharon Cox" w:date="2020-06-18T09:17:00Z"/>
+                <w:ins w:id="107" w:author="Sharon Cox" w:date="2020-06-18T09:17:00Z"/>
                 <w:b/>
-                <w:rPrChange w:id="89" w:author="Sharon Cox" w:date="2020-06-18T09:21:00Z">
+                <w:rPrChange w:id="108" w:author="Sharon Cox" w:date="2020-06-18T09:21:00Z">
                   <w:rPr>
-                    <w:ins w:id="90" w:author="Sharon Cox" w:date="2020-06-18T09:17:00Z"/>
+                    <w:ins w:id="109" w:author="Sharon Cox" w:date="2020-06-18T09:17:00Z"/>
                   </w:rPr>
                 </w:rPrChange>
               </w:rPr>
             </w:pPr>
-            <w:ins w:id="91" w:author="Sharon Cox" w:date="2020-06-18T09:21:00Z">
+            <w:ins w:id="110" w:author="Sharon Cox" w:date="2020-06-18T09:21:00Z">
               <w:r>
                 <w:rPr>
                   <w:b/>
@@ -1181,42 +1278,22 @@
                 <w:t>An introduction to the h</w:t>
               </w:r>
             </w:ins>
-            <w:ins w:id="92" w:author="Sharon Cox" w:date="2020-06-18T09:17:00Z">
+            <w:ins w:id="111" w:author="Sharon Cox" w:date="2020-06-18T09:17:00Z">
               <w:r>
                 <w:rPr>
                   <w:b/>
-                  <w:rPrChange w:id="93" w:author="Sharon Cox" w:date="2020-06-18T09:21:00Z">
+                  <w:rPrChange w:id="112" w:author="Sharon Cox" w:date="2020-06-18T09:21:00Z">
                     <w:rPr/>
                   </w:rPrChange>
                 </w:rPr>
-                <w:t xml:space="preserve">uman behaviour </w:t>
-              </w:r>
-              <w:proofErr w:type="gramStart"/>
-              <w:r>
-                <w:rPr>
-                  <w:b/>
-                  <w:rPrChange w:id="94" w:author="Sharon Cox" w:date="2020-06-18T09:21:00Z">
-                    <w:rPr/>
-                  </w:rPrChange>
-                </w:rPr>
-                <w:t>change</w:t>
-              </w:r>
-              <w:proofErr w:type="gramEnd"/>
-              <w:r>
-                <w:rPr>
-                  <w:b/>
-                  <w:rPrChange w:id="95" w:author="Sharon Cox" w:date="2020-06-18T09:21:00Z">
-                    <w:rPr/>
-                  </w:rPrChange>
-                </w:rPr>
-                <w:t xml:space="preserve"> ontology:</w:t>
+                <w:t>uman behaviour change ontology:</w:t>
               </w:r>
             </w:ins>
           </w:p>
           <w:p>
             <w:pPr>
               <w:rPr>
-                <w:ins w:id="96" w:author="Sharon Cox" w:date="2020-06-18T09:18:00Z"/>
+                <w:ins w:id="113" w:author="Sharon Cox" w:date="2020-06-18T09:18:00Z"/>
                 <w:rFonts w:ascii="Arial" w:hAnsi="Arial" w:cs="Arial"/>
                 <w:color w:val="222222"/>
                 <w:sz w:val="20"/>
@@ -1228,11 +1305,11 @@
           <w:p>
             <w:pPr>
               <w:rPr>
-                <w:ins w:id="97" w:author="Sharon Cox" w:date="2020-06-18T09:27:00Z"/>
+                <w:ins w:id="114" w:author="Sharon Cox" w:date="2020-06-18T09:27:00Z"/>
                 <w:rStyle w:val="Hyperlink"/>
               </w:rPr>
             </w:pPr>
-            <w:ins w:id="98" w:author="Sharon Cox" w:date="2020-06-18T09:27:00Z">
+            <w:ins w:id="115" w:author="Sharon Cox" w:date="2020-06-18T09:27:00Z">
               <w:r>
                 <w:rPr>
                   <w:rFonts w:ascii="Arial" w:hAnsi="Arial" w:cs="Arial"/>
@@ -1252,15 +1329,6 @@
                   <w:shd w:val="clear" w:color="auto" w:fill="FFFFFF"/>
                 </w:rPr>
                 <w:instrText xml:space="preserve"> HYPERLINK "https://wellcomeopenresearch.org/articles/5-126" </w:instrText>
-              </w:r>
-              <w:r>
-                <w:rPr>
-                  <w:rFonts w:ascii="Arial" w:hAnsi="Arial" w:cs="Arial"/>
-                  <w:color w:val="222222"/>
-                  <w:sz w:val="20"/>
-                  <w:szCs w:val="20"/>
-                  <w:shd w:val="clear" w:color="auto" w:fill="FFFFFF"/>
-                </w:rPr>
               </w:r>
               <w:r>
                 <w:rPr>
@@ -1331,10 +1399,10 @@
           <w:p>
             <w:pPr>
               <w:rPr>
-                <w:ins w:id="99" w:author="Sharon Cox" w:date="2020-06-18T09:14:00Z"/>
+                <w:ins w:id="116" w:author="Sharon Cox" w:date="2020-06-18T09:14:00Z"/>
               </w:rPr>
             </w:pPr>
-            <w:ins w:id="100" w:author="Sharon Cox" w:date="2020-06-18T09:27:00Z">
+            <w:ins w:id="117" w:author="Sharon Cox" w:date="2020-06-18T09:27:00Z">
               <w:r>
                 <w:rPr>
                   <w:rFonts w:ascii="Arial" w:hAnsi="Arial" w:cs="Arial"/>
@@ -1346,13 +1414,11 @@
                 <w:fldChar w:fldCharType="end"/>
               </w:r>
             </w:ins>
-            <w:bookmarkStart w:id="101" w:name="_GoBack"/>
-            <w:bookmarkEnd w:id="101"/>
           </w:p>
           <w:p>
             <w:pPr>
               <w:rPr>
-                <w:ins w:id="102" w:author="Sharon Cox" w:date="2020-06-18T09:13:00Z"/>
+                <w:ins w:id="118" w:author="Sharon Cox" w:date="2020-06-18T09:13:00Z"/>
               </w:rPr>
             </w:pPr>
           </w:p>
@@ -1383,8 +1449,24 @@
 </file>
 
 <file path=word/comments.xml><?xml version="1.0" encoding="utf-8"?>
-<w:comments xmlns:wpc="http://schemas.microsoft.com/office/word/2010/wordprocessingCanvas" xmlns:cx="http://schemas.microsoft.com/office/drawing/2014/chartex" xmlns:cx1="http://schemas.microsoft.com/office/drawing/2015/9/8/chartex" xmlns:cx2="http://schemas.microsoft.com/office/drawing/2015/10/21/chartex" xmlns:cx3="http://schemas.microsoft.com/office/drawing/2016/5/9/chartex" xmlns:cx4="http://schemas.microsoft.com/office/drawing/2016/5/10/chartex" xmlns:cx5="http://schemas.microsoft.com/office/drawing/2016/5/11/chartex" xmlns:cx6="http://schemas.microsoft.com/office/drawing/2016/5/12/chartex" xmlns:cx7="http://schemas.microsoft.com/office/drawing/2016/5/13/chartex" xmlns:cx8="http://schemas.microsoft.com/office/drawing/2016/5/14/chartex" xmlns:mc="http://schemas.openxmlformats.org/markup-compatibility/2006" xmlns:aink="http://schemas.microsoft.com/office/drawing/2016/ink" xmlns:am3d="http://schemas.microsoft.com/office/drawing/2017/model3d" xmlns:o="urn:schemas-microsoft-com:office:office" xmlns:r="http://schemas.openxmlformats.org/officeDocument/2006/relationships" xmlns:m="http://schemas.openxmlformats.org/officeDocument/2006/math" xmlns:v="urn:schemas-microsoft-com:vml" xmlns:wp14="http://schemas.microsoft.com/office/word/2010/wordprocessingDrawing" xmlns:wp="http://schemas.openxmlformats.org/drawingml/2006/wordprocessingDrawing" xmlns:w10="urn:schemas-microsoft-com:office:word" xmlns:w="http://schemas.openxmlformats.org/wordprocessingml/2006/main" xmlns:w14="http://schemas.microsoft.com/office/word/2010/wordml" xmlns:w15="http://schemas.microsoft.com/office/word/2012/wordml" xmlns:w16cid="http://schemas.microsoft.com/office/word/2016/wordml/cid" xmlns:w16se="http://schemas.microsoft.com/office/word/2015/wordml/symex" xmlns:wpg="http://schemas.microsoft.com/office/word/2010/wordprocessingGroup" xmlns:wpi="http://schemas.microsoft.com/office/word/2010/wordprocessingInk" xmlns:wne="http://schemas.microsoft.com/office/word/2006/wordml" xmlns:wps="http://schemas.microsoft.com/office/word/2010/wordprocessingShape" mc:Ignorable="w14 w15 w16se w16cid wp14">
-  <w:comment w:id="20" w:author="Sharon Cox" w:date="2020-06-18T09:12:00Z" w:initials="SC">
+<w:comments xmlns:wpc="http://schemas.microsoft.com/office/word/2010/wordprocessingCanvas" xmlns:cx="http://schemas.microsoft.com/office/drawing/2014/chartex" xmlns:cx1="http://schemas.microsoft.com/office/drawing/2015/9/8/chartex" xmlns:cx2="http://schemas.microsoft.com/office/drawing/2015/10/21/chartex" xmlns:cx3="http://schemas.microsoft.com/office/drawing/2016/5/9/chartex" xmlns:cx4="http://schemas.microsoft.com/office/drawing/2016/5/10/chartex" xmlns:cx5="http://schemas.microsoft.com/office/drawing/2016/5/11/chartex" xmlns:cx6="http://schemas.microsoft.com/office/drawing/2016/5/12/chartex" xmlns:cx7="http://schemas.microsoft.com/office/drawing/2016/5/13/chartex" xmlns:cx8="http://schemas.microsoft.com/office/drawing/2016/5/14/chartex" xmlns:mc="http://schemas.openxmlformats.org/markup-compatibility/2006" xmlns:aink="http://schemas.microsoft.com/office/drawing/2016/ink" xmlns:am3d="http://schemas.microsoft.com/office/drawing/2017/model3d" xmlns:o="urn:schemas-microsoft-com:office:office" xmlns:r="http://schemas.openxmlformats.org/officeDocument/2006/relationships" xmlns:m="http://schemas.openxmlformats.org/officeDocument/2006/math" xmlns:v="urn:schemas-microsoft-com:vml" xmlns:wp14="http://schemas.microsoft.com/office/word/2010/wordprocessingDrawing" xmlns:wp="http://schemas.openxmlformats.org/drawingml/2006/wordprocessingDrawing" xmlns:w10="urn:schemas-microsoft-com:office:word" xmlns:w="http://schemas.openxmlformats.org/wordprocessingml/2006/main" xmlns:w14="http://schemas.microsoft.com/office/word/2010/wordml" xmlns:w15="http://schemas.microsoft.com/office/word/2012/wordml" xmlns:w16cex="http://schemas.microsoft.com/office/word/2018/wordml/cex" xmlns:w16cid="http://schemas.microsoft.com/office/word/2016/wordml/cid" xmlns:w16="http://schemas.microsoft.com/office/word/2018/wordml" xmlns:w16se="http://schemas.microsoft.com/office/word/2015/wordml/symex" xmlns:wpg="http://schemas.microsoft.com/office/word/2010/wordprocessingGroup" xmlns:wpi="http://schemas.microsoft.com/office/word/2010/wordprocessingInk" xmlns:wne="http://schemas.microsoft.com/office/word/2006/wordml" xmlns:wps="http://schemas.microsoft.com/office/word/2010/wordprocessingShape" mc:Ignorable="w14 w15 w16se w16cid w16 w16cex wp14">
+  <w:comment w:id="3" w:author="Janna Hastings" w:date="2020-06-18T20:59:00Z" w:initials="JH">
+    <w:p>
+      <w:pPr>
+        <w:pStyle w:val="CommentText"/>
+      </w:pPr>
+      <w:r>
+        <w:rPr>
+          <w:rStyle w:val="CommentReference"/>
+        </w:rPr>
+        <w:annotationRef/>
+      </w:r>
+      <w:r>
+        <w:t>Or are mapped to terms that are clearly defined… (We should let people know that they can use their own labels if they prefer).</w:t>
+      </w:r>
+    </w:p>
+  </w:comment>
+  <w:comment w:id="27" w:author="Sharon Cox" w:date="2020-06-18T09:12:00Z" w:initials="SC">
     <w:p>
       <w:pPr>
         <w:pStyle w:val="CommentText"/>
@@ -1404,21 +1486,32 @@
 </file>
 
 <file path=word/commentsExtended.xml><?xml version="1.0" encoding="utf-8"?>
-<w15:commentsEx xmlns:wpc="http://schemas.microsoft.com/office/word/2010/wordprocessingCanvas" xmlns:cx="http://schemas.microsoft.com/office/drawing/2014/chartex" xmlns:cx1="http://schemas.microsoft.com/office/drawing/2015/9/8/chartex" xmlns:cx2="http://schemas.microsoft.com/office/drawing/2015/10/21/chartex" xmlns:cx3="http://schemas.microsoft.com/office/drawing/2016/5/9/chartex" xmlns:cx4="http://schemas.microsoft.com/office/drawing/2016/5/10/chartex" xmlns:cx5="http://schemas.microsoft.com/office/drawing/2016/5/11/chartex" xmlns:cx6="http://schemas.microsoft.com/office/drawing/2016/5/12/chartex" xmlns:cx7="http://schemas.microsoft.com/office/drawing/2016/5/13/chartex" xmlns:cx8="http://schemas.microsoft.com/office/drawing/2016/5/14/chartex" xmlns:mc="http://schemas.openxmlformats.org/markup-compatibility/2006" xmlns:aink="http://schemas.microsoft.com/office/drawing/2016/ink" xmlns:am3d="http://schemas.microsoft.com/office/drawing/2017/model3d" xmlns:o="urn:schemas-microsoft-com:office:office" xmlns:r="http://schemas.openxmlformats.org/officeDocument/2006/relationships" xmlns:m="http://schemas.openxmlformats.org/officeDocument/2006/math" xmlns:v="urn:schemas-microsoft-com:vml" xmlns:wp14="http://schemas.microsoft.com/office/word/2010/wordprocessingDrawing" xmlns:wp="http://schemas.openxmlformats.org/drawingml/2006/wordprocessingDrawing" xmlns:w10="urn:schemas-microsoft-com:office:word" xmlns:w="http://schemas.openxmlformats.org/wordprocessingml/2006/main" xmlns:w14="http://schemas.microsoft.com/office/word/2010/wordml" xmlns:w15="http://schemas.microsoft.com/office/word/2012/wordml" xmlns:w16cid="http://schemas.microsoft.com/office/word/2016/wordml/cid" xmlns:w16se="http://schemas.microsoft.com/office/word/2015/wordml/symex" xmlns:wpg="http://schemas.microsoft.com/office/word/2010/wordprocessingGroup" xmlns:wpi="http://schemas.microsoft.com/office/word/2010/wordprocessingInk" xmlns:wne="http://schemas.microsoft.com/office/word/2006/wordml" xmlns:wps="http://schemas.microsoft.com/office/word/2010/wordprocessingShape" mc:Ignorable="w14 w15 w16se w16cid wp14">
+<w15:commentsEx xmlns:wpc="http://schemas.microsoft.com/office/word/2010/wordprocessingCanvas" xmlns:cx="http://schemas.microsoft.com/office/drawing/2014/chartex" xmlns:cx1="http://schemas.microsoft.com/office/drawing/2015/9/8/chartex" xmlns:cx2="http://schemas.microsoft.com/office/drawing/2015/10/21/chartex" xmlns:cx3="http://schemas.microsoft.com/office/drawing/2016/5/9/chartex" xmlns:cx4="http://schemas.microsoft.com/office/drawing/2016/5/10/chartex" xmlns:cx5="http://schemas.microsoft.com/office/drawing/2016/5/11/chartex" xmlns:cx6="http://schemas.microsoft.com/office/drawing/2016/5/12/chartex" xmlns:cx7="http://schemas.microsoft.com/office/drawing/2016/5/13/chartex" xmlns:cx8="http://schemas.microsoft.com/office/drawing/2016/5/14/chartex" xmlns:mc="http://schemas.openxmlformats.org/markup-compatibility/2006" xmlns:aink="http://schemas.microsoft.com/office/drawing/2016/ink" xmlns:am3d="http://schemas.microsoft.com/office/drawing/2017/model3d" xmlns:o="urn:schemas-microsoft-com:office:office" xmlns:r="http://schemas.openxmlformats.org/officeDocument/2006/relationships" xmlns:m="http://schemas.openxmlformats.org/officeDocument/2006/math" xmlns:v="urn:schemas-microsoft-com:vml" xmlns:wp14="http://schemas.microsoft.com/office/word/2010/wordprocessingDrawing" xmlns:wp="http://schemas.openxmlformats.org/drawingml/2006/wordprocessingDrawing" xmlns:w10="urn:schemas-microsoft-com:office:word" xmlns:w="http://schemas.openxmlformats.org/wordprocessingml/2006/main" xmlns:w14="http://schemas.microsoft.com/office/word/2010/wordml" xmlns:w15="http://schemas.microsoft.com/office/word/2012/wordml" xmlns:w16cex="http://schemas.microsoft.com/office/word/2018/wordml/cex" xmlns:w16cid="http://schemas.microsoft.com/office/word/2016/wordml/cid" xmlns:w16="http://schemas.microsoft.com/office/word/2018/wordml" xmlns:w16se="http://schemas.microsoft.com/office/word/2015/wordml/symex" xmlns:wpg="http://schemas.microsoft.com/office/word/2010/wordprocessingGroup" xmlns:wpi="http://schemas.microsoft.com/office/word/2010/wordprocessingInk" xmlns:wne="http://schemas.microsoft.com/office/word/2006/wordml" xmlns:wps="http://schemas.microsoft.com/office/word/2010/wordprocessingShape" mc:Ignorable="w14 w15 w16se w16cid w16 w16cex wp14">
+  <w15:commentEx w15:paraId="593DC6BE" w15:done="0"/>
   <w15:commentEx w15:paraId="474C4276" w15:done="0"/>
 </w15:commentsEx>
 </file>
 
+<file path=word/commentsExtensible.xml><?xml version="1.0" encoding="utf-8"?>
+<w16cex:commentsExtensible xmlns:wpc="http://schemas.microsoft.com/office/word/2010/wordprocessingCanvas" xmlns:cx="http://schemas.microsoft.com/office/drawing/2014/chartex" xmlns:cx1="http://schemas.microsoft.com/office/drawing/2015/9/8/chartex" xmlns:cx2="http://schemas.microsoft.com/office/drawing/2015/10/21/chartex" xmlns:cx3="http://schemas.microsoft.com/office/drawing/2016/5/9/chartex" xmlns:cx4="http://schemas.microsoft.com/office/drawing/2016/5/10/chartex" xmlns:cx5="http://schemas.microsoft.com/office/drawing/2016/5/11/chartex" xmlns:cx6="http://schemas.microsoft.com/office/drawing/2016/5/12/chartex" xmlns:cx7="http://schemas.microsoft.com/office/drawing/2016/5/13/chartex" xmlns:cx8="http://schemas.microsoft.com/office/drawing/2016/5/14/chartex" xmlns:mc="http://schemas.openxmlformats.org/markup-compatibility/2006" xmlns:aink="http://schemas.microsoft.com/office/drawing/2016/ink" xmlns:am3d="http://schemas.microsoft.com/office/drawing/2017/model3d" xmlns:o="urn:schemas-microsoft-com:office:office" xmlns:r="http://schemas.openxmlformats.org/officeDocument/2006/relationships" xmlns:m="http://schemas.openxmlformats.org/officeDocument/2006/math" xmlns:v="urn:schemas-microsoft-com:vml" xmlns:wp14="http://schemas.microsoft.com/office/word/2010/wordprocessingDrawing" xmlns:wp="http://schemas.openxmlformats.org/drawingml/2006/wordprocessingDrawing" xmlns:w10="urn:schemas-microsoft-com:office:word" xmlns:w="http://schemas.openxmlformats.org/wordprocessingml/2006/main" xmlns:w14="http://schemas.microsoft.com/office/word/2010/wordml" xmlns:w15="http://schemas.microsoft.com/office/word/2012/wordml" xmlns:w16cex="http://schemas.microsoft.com/office/word/2018/wordml/cex" xmlns:w16cid="http://schemas.microsoft.com/office/word/2016/wordml/cid" xmlns:w16="http://schemas.microsoft.com/office/word/2018/wordml" xmlns:w16se="http://schemas.microsoft.com/office/word/2015/wordml/symex" xmlns:wpg="http://schemas.microsoft.com/office/word/2010/wordprocessingGroup" xmlns:wpi="http://schemas.microsoft.com/office/word/2010/wordprocessingInk" xmlns:wne="http://schemas.microsoft.com/office/word/2006/wordml" xmlns:wps="http://schemas.microsoft.com/office/word/2010/wordprocessingShape" mc:Ignorable="w14 w15 w16se w16cid w16 w16cex wp14">
+  <w16cex:commentExtensible w16cex:durableId="2296542F" w16cex:dateUtc="2020-06-18T18:59:00Z"/>
+</w16cex:commentsExtensible>
+</file>
+
 <file path=word/commentsIds.xml><?xml version="1.0" encoding="utf-8"?>
-<w16cid:commentsIds xmlns:wpc="http://schemas.microsoft.com/office/word/2010/wordprocessingCanvas" xmlns:cx="http://schemas.microsoft.com/office/drawing/2014/chartex" xmlns:cx1="http://schemas.microsoft.com/office/drawing/2015/9/8/chartex" xmlns:cx2="http://schemas.microsoft.com/office/drawing/2015/10/21/chartex" xmlns:cx3="http://schemas.microsoft.com/office/drawing/2016/5/9/chartex" xmlns:cx4="http://schemas.microsoft.com/office/drawing/2016/5/10/chartex" xmlns:cx5="http://schemas.microsoft.com/office/drawing/2016/5/11/chartex" xmlns:cx6="http://schemas.microsoft.com/office/drawing/2016/5/12/chartex" xmlns:cx7="http://schemas.microsoft.com/office/drawing/2016/5/13/chartex" xmlns:cx8="http://schemas.microsoft.com/office/drawing/2016/5/14/chartex" xmlns:mc="http://schemas.openxmlformats.org/markup-compatibility/2006" xmlns:aink="http://schemas.microsoft.com/office/drawing/2016/ink" xmlns:am3d="http://schemas.microsoft.com/office/drawing/2017/model3d" xmlns:o="urn:schemas-microsoft-com:office:office" xmlns:r="http://schemas.openxmlformats.org/officeDocument/2006/relationships" xmlns:m="http://schemas.openxmlformats.org/officeDocument/2006/math" xmlns:v="urn:schemas-microsoft-com:vml" xmlns:wp14="http://schemas.microsoft.com/office/word/2010/wordprocessingDrawing" xmlns:wp="http://schemas.openxmlformats.org/drawingml/2006/wordprocessingDrawing" xmlns:w10="urn:schemas-microsoft-com:office:word" xmlns:w="http://schemas.openxmlformats.org/wordprocessingml/2006/main" xmlns:w14="http://schemas.microsoft.com/office/word/2010/wordml" xmlns:w15="http://schemas.microsoft.com/office/word/2012/wordml" xmlns:w16cid="http://schemas.microsoft.com/office/word/2016/wordml/cid" xmlns:w16se="http://schemas.microsoft.com/office/word/2015/wordml/symex" xmlns:wpg="http://schemas.microsoft.com/office/word/2010/wordprocessingGroup" xmlns:wpi="http://schemas.microsoft.com/office/word/2010/wordprocessingInk" xmlns:wne="http://schemas.microsoft.com/office/word/2006/wordml" xmlns:wps="http://schemas.microsoft.com/office/word/2010/wordprocessingShape" mc:Ignorable="w14 w15 w16se w16cid wp14">
+<w16cid:commentsIds xmlns:wpc="http://schemas.microsoft.com/office/word/2010/wordprocessingCanvas" xmlns:cx="http://schemas.microsoft.com/office/drawing/2014/chartex" xmlns:cx1="http://schemas.microsoft.com/office/drawing/2015/9/8/chartex" xmlns:cx2="http://schemas.microsoft.com/office/drawing/2015/10/21/chartex" xmlns:cx3="http://schemas.microsoft.com/office/drawing/2016/5/9/chartex" xmlns:cx4="http://schemas.microsoft.com/office/drawing/2016/5/10/chartex" xmlns:cx5="http://schemas.microsoft.com/office/drawing/2016/5/11/chartex" xmlns:cx6="http://schemas.microsoft.com/office/drawing/2016/5/12/chartex" xmlns:cx7="http://schemas.microsoft.com/office/drawing/2016/5/13/chartex" xmlns:cx8="http://schemas.microsoft.com/office/drawing/2016/5/14/chartex" xmlns:mc="http://schemas.openxmlformats.org/markup-compatibility/2006" xmlns:aink="http://schemas.microsoft.com/office/drawing/2016/ink" xmlns:am3d="http://schemas.microsoft.com/office/drawing/2017/model3d" xmlns:o="urn:schemas-microsoft-com:office:office" xmlns:r="http://schemas.openxmlformats.org/officeDocument/2006/relationships" xmlns:m="http://schemas.openxmlformats.org/officeDocument/2006/math" xmlns:v="urn:schemas-microsoft-com:vml" xmlns:wp14="http://schemas.microsoft.com/office/word/2010/wordprocessingDrawing" xmlns:wp="http://schemas.openxmlformats.org/drawingml/2006/wordprocessingDrawing" xmlns:w10="urn:schemas-microsoft-com:office:word" xmlns:w="http://schemas.openxmlformats.org/wordprocessingml/2006/main" xmlns:w14="http://schemas.microsoft.com/office/word/2010/wordml" xmlns:w15="http://schemas.microsoft.com/office/word/2012/wordml" xmlns:w16cex="http://schemas.microsoft.com/office/word/2018/wordml/cex" xmlns:w16cid="http://schemas.microsoft.com/office/word/2016/wordml/cid" xmlns:w16="http://schemas.microsoft.com/office/word/2018/wordml" xmlns:w16se="http://schemas.microsoft.com/office/word/2015/wordml/symex" xmlns:wpg="http://schemas.microsoft.com/office/word/2010/wordprocessingGroup" xmlns:wpi="http://schemas.microsoft.com/office/word/2010/wordprocessingInk" xmlns:wne="http://schemas.microsoft.com/office/word/2006/wordml" xmlns:wps="http://schemas.microsoft.com/office/word/2010/wordprocessingShape" mc:Ignorable="w14 w15 w16se w16cid w16 w16cex wp14">
+  <w16cid:commentId w16cid:paraId="593DC6BE" w16cid:durableId="2296542F"/>
   <w16cid:commentId w16cid:paraId="474C4276" w16cid:durableId="2295AE9A"/>
 </w16cid:commentsIds>
 </file>
 
 <file path=word/people.xml><?xml version="1.0" encoding="utf-8"?>
-<w15:people xmlns:wpc="http://schemas.microsoft.com/office/word/2010/wordprocessingCanvas" xmlns:cx="http://schemas.microsoft.com/office/drawing/2014/chartex" xmlns:cx1="http://schemas.microsoft.com/office/drawing/2015/9/8/chartex" xmlns:cx2="http://schemas.microsoft.com/office/drawing/2015/10/21/chartex" xmlns:cx3="http://schemas.microsoft.com/office/drawing/2016/5/9/chartex" xmlns:cx4="http://schemas.microsoft.com/office/drawing/2016/5/10/chartex" xmlns:cx5="http://schemas.microsoft.com/office/drawing/2016/5/11/chartex" xmlns:cx6="http://schemas.microsoft.com/office/drawing/2016/5/12/chartex" xmlns:cx7="http://schemas.microsoft.com/office/drawing/2016/5/13/chartex" xmlns:cx8="http://schemas.microsoft.com/office/drawing/2016/5/14/chartex" xmlns:mc="http://schemas.openxmlformats.org/markup-compatibility/2006" xmlns:aink="http://schemas.microsoft.com/office/drawing/2016/ink" xmlns:am3d="http://schemas.microsoft.com/office/drawing/2017/model3d" xmlns:o="urn:schemas-microsoft-com:office:office" xmlns:r="http://schemas.openxmlformats.org/officeDocument/2006/relationships" xmlns:m="http://schemas.openxmlformats.org/officeDocument/2006/math" xmlns:v="urn:schemas-microsoft-com:vml" xmlns:wp14="http://schemas.microsoft.com/office/word/2010/wordprocessingDrawing" xmlns:wp="http://schemas.openxmlformats.org/drawingml/2006/wordprocessingDrawing" xmlns:w10="urn:schemas-microsoft-com:office:word" xmlns:w="http://schemas.openxmlformats.org/wordprocessingml/2006/main" xmlns:w14="http://schemas.microsoft.com/office/word/2010/wordml" xmlns:w15="http://schemas.microsoft.com/office/word/2012/wordml" xmlns:w16cid="http://schemas.microsoft.com/office/word/2016/wordml/cid" xmlns:w16se="http://schemas.microsoft.com/office/word/2015/wordml/symex" xmlns:wpg="http://schemas.microsoft.com/office/word/2010/wordprocessingGroup" xmlns:wpi="http://schemas.microsoft.com/office/word/2010/wordprocessingInk" xmlns:wne="http://schemas.microsoft.com/office/word/2006/wordml" xmlns:wps="http://schemas.microsoft.com/office/word/2010/wordprocessingShape" mc:Ignorable="w14 w15 w16se w16cid wp14">
+<w15:people xmlns:wpc="http://schemas.microsoft.com/office/word/2010/wordprocessingCanvas" xmlns:cx="http://schemas.microsoft.com/office/drawing/2014/chartex" xmlns:cx1="http://schemas.microsoft.com/office/drawing/2015/9/8/chartex" xmlns:cx2="http://schemas.microsoft.com/office/drawing/2015/10/21/chartex" xmlns:cx3="http://schemas.microsoft.com/office/drawing/2016/5/9/chartex" xmlns:cx4="http://schemas.microsoft.com/office/drawing/2016/5/10/chartex" xmlns:cx5="http://schemas.microsoft.com/office/drawing/2016/5/11/chartex" xmlns:cx6="http://schemas.microsoft.com/office/drawing/2016/5/12/chartex" xmlns:cx7="http://schemas.microsoft.com/office/drawing/2016/5/13/chartex" xmlns:cx8="http://schemas.microsoft.com/office/drawing/2016/5/14/chartex" xmlns:mc="http://schemas.openxmlformats.org/markup-compatibility/2006" xmlns:aink="http://schemas.microsoft.com/office/drawing/2016/ink" xmlns:am3d="http://schemas.microsoft.com/office/drawing/2017/model3d" xmlns:o="urn:schemas-microsoft-com:office:office" xmlns:r="http://schemas.openxmlformats.org/officeDocument/2006/relationships" xmlns:m="http://schemas.openxmlformats.org/officeDocument/2006/math" xmlns:v="urn:schemas-microsoft-com:vml" xmlns:wp14="http://schemas.microsoft.com/office/word/2010/wordprocessingDrawing" xmlns:wp="http://schemas.openxmlformats.org/drawingml/2006/wordprocessingDrawing" xmlns:w10="urn:schemas-microsoft-com:office:word" xmlns:w="http://schemas.openxmlformats.org/wordprocessingml/2006/main" xmlns:w14="http://schemas.microsoft.com/office/word/2010/wordml" xmlns:w15="http://schemas.microsoft.com/office/word/2012/wordml" xmlns:w16cex="http://schemas.microsoft.com/office/word/2018/wordml/cex" xmlns:w16cid="http://schemas.microsoft.com/office/word/2016/wordml/cid" xmlns:w16="http://schemas.microsoft.com/office/word/2018/wordml" xmlns:w16se="http://schemas.microsoft.com/office/word/2015/wordml/symex" xmlns:wpg="http://schemas.microsoft.com/office/word/2010/wordprocessingGroup" xmlns:wpi="http://schemas.microsoft.com/office/word/2010/wordprocessingInk" xmlns:wne="http://schemas.microsoft.com/office/word/2006/wordml" xmlns:wps="http://schemas.microsoft.com/office/word/2010/wordprocessingShape" mc:Ignorable="w14 w15 w16se w16cid w16 w16cex wp14">
   <w15:person w15:author="Robert West">
     <w15:presenceInfo w15:providerId="None" w15:userId="Robert West"/>
+  </w15:person>
+  <w15:person w15:author="Janna Hastings">
+    <w15:presenceInfo w15:providerId="Windows Live" w15:userId="0366cdd57d1df608"/>
   </w15:person>
   <w15:person w15:author="Sharon Cox">
     <w15:presenceInfo w15:providerId="Windows Live" w15:userId="1540dcccdce6805d"/>
@@ -1427,7 +1520,7 @@
 </file>
 
 <file path=word/styles.xml><?xml version="1.0" encoding="utf-8"?>
-<w:styles xmlns:mc="http://schemas.openxmlformats.org/markup-compatibility/2006" xmlns:r="http://schemas.openxmlformats.org/officeDocument/2006/relationships" xmlns:w="http://schemas.openxmlformats.org/wordprocessingml/2006/main" xmlns:w14="http://schemas.microsoft.com/office/word/2010/wordml" xmlns:w15="http://schemas.microsoft.com/office/word/2012/wordml" xmlns:w16cid="http://schemas.microsoft.com/office/word/2016/wordml/cid" xmlns:w16se="http://schemas.microsoft.com/office/word/2015/wordml/symex" mc:Ignorable="w14 w15 w16se w16cid">
+<w:styles xmlns:mc="http://schemas.openxmlformats.org/markup-compatibility/2006" xmlns:r="http://schemas.openxmlformats.org/officeDocument/2006/relationships" xmlns:w="http://schemas.openxmlformats.org/wordprocessingml/2006/main" xmlns:w14="http://schemas.microsoft.com/office/word/2010/wordml" xmlns:w15="http://schemas.microsoft.com/office/word/2012/wordml" xmlns:w16cex="http://schemas.microsoft.com/office/word/2018/wordml/cex" xmlns:w16cid="http://schemas.microsoft.com/office/word/2016/wordml/cid" xmlns:w16="http://schemas.microsoft.com/office/word/2018/wordml" xmlns:w16se="http://schemas.microsoft.com/office/word/2015/wordml/symex" mc:Ignorable="w14 w15 w16se w16cid w16 w16cex">
   <w:docDefaults>
     <w:rPrDefault>
       <w:rPr>
@@ -1443,7 +1536,7 @@
       </w:pPr>
     </w:pPrDefault>
   </w:docDefaults>
-  <w:latentStyles w:defLockedState="0" w:defUIPriority="99" w:defSemiHidden="0" w:defUnhideWhenUsed="0" w:defQFormat="0" w:count="375">
+  <w:latentStyles w:defLockedState="0" w:defUIPriority="99" w:defSemiHidden="0" w:defUnhideWhenUsed="0" w:defQFormat="0" w:count="376">
     <w:lsdException w:name="Normal" w:uiPriority="0" w:qFormat="1"/>
     <w:lsdException w:name="heading 1" w:uiPriority="9" w:qFormat="1"/>
     <w:lsdException w:name="heading 2" w:semiHidden="1" w:uiPriority="9" w:unhideWhenUsed="1" w:qFormat="1"/>
@@ -1592,11 +1685,11 @@
     <w:lsdException w:name="Table Elegant" w:semiHidden="1" w:unhideWhenUsed="1"/>
     <w:lsdException w:name="Table Professional" w:semiHidden="1" w:unhideWhenUsed="1"/>
     <w:lsdException w:name="Table Subtle 1" w:semiHidden="1" w:unhideWhenUsed="1"/>
+    <w:lsdException w:name="Table Subtle 2" w:semiHidden="1" w:unhideWhenUsed="1"/>
     <w:lsdException w:name="Table Web 1" w:semiHidden="1" w:unhideWhenUsed="1"/>
     <w:lsdException w:name="Table Web 2" w:semiHidden="1" w:unhideWhenUsed="1"/>
     <w:lsdException w:name="Balloon Text" w:semiHidden="1" w:unhideWhenUsed="1"/>
     <w:lsdException w:name="Table Grid" w:uiPriority="39"/>
-    <w:lsdException w:name="Table Theme" w:semiHidden="1" w:unhideWhenUsed="1"/>
     <w:lsdException w:name="Placeholder Text" w:semiHidden="1"/>
     <w:lsdException w:name="No Spacing" w:uiPriority="1" w:qFormat="1"/>
     <w:lsdException w:name="Light Shading" w:uiPriority="60"/>
@@ -1816,6 +1909,7 @@
     <w:lsdException w:name="Smart Hyperlink" w:semiHidden="1" w:unhideWhenUsed="1"/>
     <w:lsdException w:name="Hashtag" w:semiHidden="1" w:unhideWhenUsed="1"/>
     <w:lsdException w:name="Unresolved Mention" w:semiHidden="1" w:unhideWhenUsed="1"/>
+    <w:lsdException w:name="Smart Link" w:semiHidden="1" w:unhideWhenUsed="1"/>
   </w:latentStyles>
   <w:style w:type="paragraph" w:default="1" w:styleId="Normal">
     <w:name w:val="Normal"/>

</xml_diff>